<commit_message>
Added new code and reorganized some files.
</commit_message>
<xml_diff>
--- a/results/output_tables/categories_environmental_determinants.docx
+++ b/results/output_tables/categories_environmental_determinants.docx
@@ -3005,9 +3005,9 @@
 </file>
 
 <file path=customXml/itemProps1.xml><?xml version="1.0" encoding="utf-8"?>
-<ds:datastoreItem xmlns:ds="http://schemas.openxmlformats.org/officeDocument/2006/customXml" ds:itemID="{B5BB5B9A-5E10-42B7-AF00-B7DD80B495CB}"/>
+<ds:datastoreItem xmlns:ds="http://schemas.openxmlformats.org/officeDocument/2006/customXml" ds:itemID="{05058FE7-DD7E-49F9-9AA7-02C3D744BF7A}"/>
 </file>
 
 <file path=customXml/itemProps2.xml><?xml version="1.0" encoding="utf-8"?>
-<ds:datastoreItem xmlns:ds="http://schemas.openxmlformats.org/officeDocument/2006/customXml" ds:itemID="{1C012E17-6607-4A7D-98FF-749D3F244F11}"/>
+<ds:datastoreItem xmlns:ds="http://schemas.openxmlformats.org/officeDocument/2006/customXml" ds:itemID="{ED88F691-4142-4DAF-A1B6-A3348163DF74}"/>
 </file>
</xml_diff>

<commit_message>
Minor modifications, added poster for the VSD
</commit_message>
<xml_diff>
--- a/results/output_tables/categories_environmental_determinants.docx
+++ b/results/output_tables/categories_environmental_determinants.docx
@@ -1,19 +1,54 @@
 
 <file path=word/document.xml><?xml version="1.0" encoding="utf-8"?>
-<w:document xmlns:wpc="http://schemas.microsoft.com/office/word/2010/wordprocessingCanvas" xmlns:cx="http://schemas.microsoft.com/office/drawing/2014/chartex" xmlns:cx1="http://schemas.microsoft.com/office/drawing/2015/9/8/chartex" xmlns:cx2="http://schemas.microsoft.com/office/drawing/2015/10/21/chartex" xmlns:cx3="http://schemas.microsoft.com/office/drawing/2016/5/9/chartex" xmlns:cx4="http://schemas.microsoft.com/office/drawing/2016/5/10/chartex" xmlns:cx5="http://schemas.microsoft.com/office/drawing/2016/5/11/chartex" xmlns:cx6="http://schemas.microsoft.com/office/drawing/2016/5/12/chartex" xmlns:cx7="http://schemas.microsoft.com/office/drawing/2016/5/13/chartex" xmlns:cx8="http://schemas.microsoft.com/office/drawing/2016/5/14/chartex" xmlns:mc="http://schemas.openxmlformats.org/markup-compatibility/2006" xmlns:aink="http://schemas.microsoft.com/office/drawing/2016/ink" xmlns:am3d="http://schemas.microsoft.com/office/drawing/2017/model3d" xmlns:o="urn:schemas-microsoft-com:office:office" xmlns:r="http://schemas.openxmlformats.org/officeDocument/2006/relationships" xmlns:m="http://schemas.openxmlformats.org/officeDocument/2006/math" xmlns:v="urn:schemas-microsoft-com:vml" xmlns:wp14="http://schemas.microsoft.com/office/word/2010/wordprocessingDrawing" xmlns:wp="http://schemas.openxmlformats.org/drawingml/2006/wordprocessingDrawing" xmlns:w10="urn:schemas-microsoft-com:office:word" xmlns:w="http://schemas.openxmlformats.org/wordprocessingml/2006/main" xmlns:w14="http://schemas.microsoft.com/office/word/2010/wordml" xmlns:w15="http://schemas.microsoft.com/office/word/2012/wordml" xmlns:w16cex="http://schemas.microsoft.com/office/word/2018/wordml/cex" xmlns:w16cid="http://schemas.microsoft.com/office/word/2016/wordml/cid" xmlns:w16="http://schemas.microsoft.com/office/word/2018/wordml" xmlns:w16se="http://schemas.microsoft.com/office/word/2015/wordml/symex" xmlns:wpg="http://schemas.microsoft.com/office/word/2010/wordprocessingGroup" xmlns:wpi="http://schemas.microsoft.com/office/word/2010/wordprocessingInk" xmlns:wne="http://schemas.microsoft.com/office/word/2006/wordml" xmlns:wps="http://schemas.microsoft.com/office/word/2010/wordprocessingShape" mc:Ignorable="w14 w15 w16se w16cid w16 w16cex wp14">
+<w:document xmlns:wpc="http://schemas.microsoft.com/office/word/2010/wordprocessingCanvas" xmlns:cx="http://schemas.microsoft.com/office/drawing/2014/chartex" xmlns:cx1="http://schemas.microsoft.com/office/drawing/2015/9/8/chartex" xmlns:cx2="http://schemas.microsoft.com/office/drawing/2015/10/21/chartex" xmlns:cx3="http://schemas.microsoft.com/office/drawing/2016/5/9/chartex" xmlns:cx4="http://schemas.microsoft.com/office/drawing/2016/5/10/chartex" xmlns:cx5="http://schemas.microsoft.com/office/drawing/2016/5/11/chartex" xmlns:cx6="http://schemas.microsoft.com/office/drawing/2016/5/12/chartex" xmlns:cx7="http://schemas.microsoft.com/office/drawing/2016/5/13/chartex" xmlns:cx8="http://schemas.microsoft.com/office/drawing/2016/5/14/chartex" xmlns:mc="http://schemas.openxmlformats.org/markup-compatibility/2006" xmlns:aink="http://schemas.microsoft.com/office/drawing/2016/ink" xmlns:am3d="http://schemas.microsoft.com/office/drawing/2017/model3d" xmlns:o="urn:schemas-microsoft-com:office:office" xmlns:oel="http://schemas.microsoft.com/office/2019/extlst" xmlns:r="http://schemas.openxmlformats.org/officeDocument/2006/relationships" xmlns:m="http://schemas.openxmlformats.org/officeDocument/2006/math" xmlns:v="urn:schemas-microsoft-com:vml" xmlns:wp14="http://schemas.microsoft.com/office/word/2010/wordprocessingDrawing" xmlns:wp="http://schemas.openxmlformats.org/drawingml/2006/wordprocessingDrawing" xmlns:w10="urn:schemas-microsoft-com:office:word" xmlns:w="http://schemas.openxmlformats.org/wordprocessingml/2006/main" xmlns:w14="http://schemas.microsoft.com/office/word/2010/wordml" xmlns:w15="http://schemas.microsoft.com/office/word/2012/wordml" xmlns:w16cex="http://schemas.microsoft.com/office/word/2018/wordml/cex" xmlns:w16cid="http://schemas.microsoft.com/office/word/2016/wordml/cid" xmlns:w16="http://schemas.microsoft.com/office/word/2018/wordml" xmlns:w16du="http://schemas.microsoft.com/office/word/2023/wordml/word16du" xmlns:w16sdtdh="http://schemas.microsoft.com/office/word/2020/wordml/sdtdatahash" xmlns:w16se="http://schemas.microsoft.com/office/word/2015/wordml/symex" xmlns:wpg="http://schemas.microsoft.com/office/word/2010/wordprocessingGroup" xmlns:wpi="http://schemas.microsoft.com/office/word/2010/wordprocessingInk" xmlns:wne="http://schemas.microsoft.com/office/word/2006/wordml" xmlns:wps="http://schemas.microsoft.com/office/word/2010/wordprocessingShape" mc:Ignorable="w14 w15 w16se w16cid w16 w16cex w16sdtdh w16du wp14">
   <w:body>
+    <w:p>
+      <w:pPr>
+        <w:rPr>
+          <w:rFonts w:ascii="Aptos" w:hAnsi="Aptos"/>
+        </w:rPr>
+      </w:pPr>
+      <w:r>
+        <w:rPr>
+          <w:rFonts w:ascii="Aptos" w:hAnsi="Aptos"/>
+          <w:b/>
+          <w:bCs/>
+        </w:rPr>
+        <w:t>Supplementary Table</w:t>
+      </w:r>
+      <w:r>
+        <w:rPr>
+          <w:rFonts w:ascii="Aptos" w:hAnsi="Aptos"/>
+        </w:rPr>
+        <w:t xml:space="preserve">. </w:t>
+      </w:r>
+      <w:r>
+        <w:rPr>
+          <w:rFonts w:ascii="Aptos" w:hAnsi="Aptos"/>
+        </w:rPr>
+        <w:t>Clas</w:t>
+      </w:r>
+      <w:r>
+        <w:rPr>
+          <w:rFonts w:ascii="Aptos" w:hAnsi="Aptos"/>
+        </w:rPr>
+        <w:t>sification of environmental determinants reported in the studies included.</w:t>
+      </w:r>
+    </w:p>
     <w:tbl>
       <w:tblPr>
+        <w:tblpPr w:leftFromText="141" w:rightFromText="141" w:vertAnchor="text" w:horzAnchor="margin" w:tblpY="351"/>
+        <w:tblW w:w="0" w:type="auto"/>
         <w:tblCellMar>
-          <w:top w:w="0" w:type="dxa"/>
-          <w:bottom w:w="0" w:type="dxa"/>
-          <w:start w:w="60" w:type="dxa"/>
-          <w:end w:w="60" w:type="dxa"/>
+          <w:left w:w="60" w:type="dxa"/>
+          <w:right w:w="60" w:type="dxa"/>
         </w:tblCellMar>
-        <w:tblW w:type="auto" w:w="0"/>
-        <w:tblLook w:firstRow="0" w:lastRow="0" w:firstColumn="0" w:lastColumn="0" w:noHBand="0" w:noVBand="0"/>
-        <w:jc w:val="center"/>
+        <w:tblLook w:val="0000" w:firstRow="0" w:lastRow="0" w:firstColumn="0" w:lastColumn="0" w:noHBand="0" w:noVBand="0"/>
       </w:tblPr>
+      <w:tblGrid>
+        <w:gridCol w:w="1908"/>
+        <w:gridCol w:w="7158"/>
+      </w:tblGrid>
       <w:tr>
         <w:trPr>
           <w:cantSplit/>
@@ -21,47 +56,61 @@
         </w:trPr>
         <w:tc>
           <w:tcPr>
+            <w:tcW w:w="0" w:type="auto"/>
+            <w:tcBorders>
+              <w:top w:val="single" w:sz="16" w:space="0" w:color="D3D3D3"/>
+              <w:left w:val="single" w:sz="0" w:space="0" w:color="D3D3D3"/>
+              <w:bottom w:val="single" w:sz="16" w:space="0" w:color="D3D3D3"/>
+            </w:tcBorders>
+          </w:tcPr>
+          <w:p>
+            <w:pPr>
+              <w:keepNext/>
+              <w:spacing w:after="60"/>
+              <w:rPr>
+                <w:rFonts w:ascii="Aptos" w:hAnsi="Aptos"/>
+                <w:b/>
+                <w:bCs/>
+              </w:rPr>
+            </w:pPr>
+            <w:r>
+              <w:rPr>
+                <w:rFonts w:ascii="Aptos" w:hAnsi="Aptos"/>
+                <w:b/>
+                <w:bCs/>
+                <w:sz w:val="20"/>
+              </w:rPr>
+              <w:t>Category</w:t>
+            </w:r>
+          </w:p>
+        </w:tc>
+        <w:tc>
+          <w:tcPr>
+            <w:tcW w:w="0" w:type="auto"/>
             <w:tcBorders>
               <w:top w:val="single" w:sz="16" w:space="0" w:color="D3D3D3"/>
               <w:bottom w:val="single" w:sz="16" w:space="0" w:color="D3D3D3"/>
-              <w:start w:val="single" w:space="0" w:color="D3D3D3"/>
-            </w:tcBorders>
-          </w:tcPr>
-          <w:p>
-            <w:pPr>
-              <w:spacing w:before="0" w:after="60"/>
-              <w:keepNext/>
-              <w:jc w:val="start"/>
-            </w:pPr>
-            <w:r>
-              <w:rPr>
-                <w:rFonts w:ascii="Calibri" w:hAnsi="Calibri"/>
-                <w:sz w:val="20"/>
-              </w:rPr>
-              <w:t xml:space="default">Category</w:t>
-            </w:r>
-          </w:p>
-        </w:tc>
-        <w:tc>
-          <w:tcPr>
-            <w:tcBorders>
-              <w:top w:val="single" w:sz="16" w:space="0" w:color="D3D3D3"/>
-              <w:bottom w:val="single" w:sz="16" w:space="0" w:color="D3D3D3"/>
-              <w:end w:val="single" w:space="0" w:color="D3D3D3"/>
-            </w:tcBorders>
-          </w:tcPr>
-          <w:p>
-            <w:pPr>
-              <w:spacing w:before="0" w:after="60"/>
-              <w:keepNext/>
-              <w:jc w:val="start"/>
-            </w:pPr>
-            <w:r>
-              <w:rPr>
-                <w:rFonts w:ascii="Calibri" w:hAnsi="Calibri"/>
-                <w:sz w:val="20"/>
-              </w:rPr>
-              <w:t xml:space="default">Environmental determinants assessed</w:t>
+              <w:right w:val="single" w:sz="0" w:space="0" w:color="D3D3D3"/>
+            </w:tcBorders>
+          </w:tcPr>
+          <w:p>
+            <w:pPr>
+              <w:keepNext/>
+              <w:spacing w:after="60"/>
+              <w:rPr>
+                <w:rFonts w:ascii="Aptos" w:hAnsi="Aptos"/>
+                <w:b/>
+                <w:bCs/>
+              </w:rPr>
+            </w:pPr>
+            <w:r>
+              <w:rPr>
+                <w:rFonts w:ascii="Aptos" w:hAnsi="Aptos"/>
+                <w:b/>
+                <w:bCs/>
+                <w:sz w:val="20"/>
+              </w:rPr>
+              <w:t>Environmental determinants assessed</w:t>
             </w:r>
           </w:p>
         </w:tc>
@@ -72,49 +121,55 @@
         </w:trPr>
         <w:tc>
           <w:tcPr>
-            <w:tcBorders>
-              <w:top w:val="single" w:space="0" w:color="D3D3D3"/>
-              <w:bottom w:val="single" w:space="0" w:color="D3D3D3"/>
-              <w:start w:val="single" w:space="0" w:color="D3D3D3"/>
-              <w:end w:val="single" w:space="0" w:color="D3D3D3"/>
-            </w:tcBorders>
-          </w:tcPr>
-          <w:p>
-            <w:pPr>
-              <w:spacing w:before="0" w:after="60"/>
-              <w:keepNext/>
-              <w:jc w:val="start"/>
-            </w:pPr>
-            <w:r>
-              <w:rPr>
-                <w:rFonts w:ascii="Calibri" w:hAnsi="Calibri"/>
-                <w:sz w:val="20"/>
-              </w:rPr>
-              <w:t xml:space="default">air pollutants</w:t>
-            </w:r>
-          </w:p>
-        </w:tc>
-        <w:tc>
-          <w:tcPr>
-            <w:tcBorders>
-              <w:top w:val="single" w:space="0" w:color="D3D3D3"/>
-              <w:bottom w:val="single" w:space="0" w:color="D3D3D3"/>
-              <w:start w:val="single" w:space="0" w:color="D3D3D3"/>
-              <w:end w:val="single" w:space="0" w:color="D3D3D3"/>
-            </w:tcBorders>
-          </w:tcPr>
-          <w:p>
-            <w:pPr>
-              <w:spacing w:before="0" w:after="60"/>
-              <w:keepNext/>
-              <w:jc w:val="start"/>
-            </w:pPr>
-            <w:r>
-              <w:rPr>
-                <w:rFonts w:ascii="Calibri" w:hAnsi="Calibri"/>
-                <w:sz w:val="20"/>
-              </w:rPr>
-              <w:t xml:space="default">black carbon, indoor CO2, indoor NO2, indoor PM2.5, indoor PM10, outdoor coarse particles, outdoor fine particles, outdoor NO, outdoor NO2, outdoor PM10, outdoor PM2.5, outdoor SO2, traffic air pollution</w:t>
+            <w:tcW w:w="0" w:type="auto"/>
+            <w:tcBorders>
+              <w:top w:val="single" w:sz="0" w:space="0" w:color="D3D3D3"/>
+              <w:left w:val="single" w:sz="0" w:space="0" w:color="D3D3D3"/>
+              <w:bottom w:val="single" w:sz="0" w:space="0" w:color="D3D3D3"/>
+              <w:right w:val="single" w:sz="0" w:space="0" w:color="D3D3D3"/>
+            </w:tcBorders>
+          </w:tcPr>
+          <w:p>
+            <w:pPr>
+              <w:keepNext/>
+              <w:spacing w:after="60"/>
+              <w:rPr>
+                <w:rFonts w:ascii="Aptos" w:hAnsi="Aptos"/>
+              </w:rPr>
+            </w:pPr>
+            <w:r>
+              <w:rPr>
+                <w:rFonts w:ascii="Aptos" w:hAnsi="Aptos"/>
+                <w:sz w:val="20"/>
+              </w:rPr>
+              <w:t>air pollutants</w:t>
+            </w:r>
+          </w:p>
+        </w:tc>
+        <w:tc>
+          <w:tcPr>
+            <w:tcW w:w="0" w:type="auto"/>
+            <w:tcBorders>
+              <w:top w:val="single" w:sz="0" w:space="0" w:color="D3D3D3"/>
+              <w:left w:val="single" w:sz="0" w:space="0" w:color="D3D3D3"/>
+              <w:bottom w:val="single" w:sz="0" w:space="0" w:color="D3D3D3"/>
+              <w:right w:val="single" w:sz="0" w:space="0" w:color="D3D3D3"/>
+            </w:tcBorders>
+          </w:tcPr>
+          <w:p>
+            <w:pPr>
+              <w:keepNext/>
+              <w:spacing w:after="60"/>
+              <w:rPr>
+                <w:rFonts w:ascii="Aptos" w:hAnsi="Aptos"/>
+              </w:rPr>
+            </w:pPr>
+            <w:r>
+              <w:rPr>
+                <w:rFonts w:ascii="Aptos" w:hAnsi="Aptos"/>
+                <w:sz w:val="20"/>
+              </w:rPr>
+              <w:t>black carbon, indoor CO2, indoor NO2, indoor PM2.5, indoor PM10, outdoor coarse particles, outdoor fine particles, outdoor NO, outdoor NO2, outdoor PM10, outdoor PM2.5, outdoor SO2, traffic air pollution</w:t>
             </w:r>
           </w:p>
         </w:tc>
@@ -125,49 +180,64 @@
         </w:trPr>
         <w:tc>
           <w:tcPr>
-            <w:tcBorders>
-              <w:top w:val="single" w:space="0" w:color="D3D3D3"/>
-              <w:bottom w:val="single" w:space="0" w:color="D3D3D3"/>
-              <w:start w:val="single" w:space="0" w:color="D3D3D3"/>
-              <w:end w:val="single" w:space="0" w:color="D3D3D3"/>
-            </w:tcBorders>
-          </w:tcPr>
-          <w:p>
-            <w:pPr>
-              <w:spacing w:before="0" w:after="60"/>
-              <w:keepNext/>
-              <w:jc w:val="start"/>
-            </w:pPr>
-            <w:r>
-              <w:rPr>
-                <w:rFonts w:ascii="Calibri" w:hAnsi="Calibri"/>
-                <w:sz w:val="20"/>
-              </w:rPr>
-              <w:t xml:space="default">allergen</w:t>
-            </w:r>
-          </w:p>
-        </w:tc>
-        <w:tc>
-          <w:tcPr>
-            <w:tcBorders>
-              <w:top w:val="single" w:space="0" w:color="D3D3D3"/>
-              <w:bottom w:val="single" w:space="0" w:color="D3D3D3"/>
-              <w:start w:val="single" w:space="0" w:color="D3D3D3"/>
-              <w:end w:val="single" w:space="0" w:color="D3D3D3"/>
-            </w:tcBorders>
-          </w:tcPr>
-          <w:p>
-            <w:pPr>
-              <w:spacing w:before="0" w:after="60"/>
-              <w:keepNext/>
-              <w:jc w:val="start"/>
-            </w:pPr>
-            <w:r>
-              <w:rPr>
-                <w:rFonts w:ascii="Calibri" w:hAnsi="Calibri"/>
-                <w:sz w:val="20"/>
-              </w:rPr>
-              <w:t xml:space="default">alternaria allergen, aspergillus allergen, cat allergen, cockroach allergen, dog allergen, mite allergen, mouse allergen</w:t>
+            <w:tcW w:w="0" w:type="auto"/>
+            <w:tcBorders>
+              <w:top w:val="single" w:sz="0" w:space="0" w:color="D3D3D3"/>
+              <w:left w:val="single" w:sz="0" w:space="0" w:color="D3D3D3"/>
+              <w:bottom w:val="single" w:sz="0" w:space="0" w:color="D3D3D3"/>
+              <w:right w:val="single" w:sz="0" w:space="0" w:color="D3D3D3"/>
+            </w:tcBorders>
+          </w:tcPr>
+          <w:p>
+            <w:pPr>
+              <w:keepNext/>
+              <w:spacing w:after="60"/>
+              <w:rPr>
+                <w:rFonts w:ascii="Aptos" w:hAnsi="Aptos"/>
+              </w:rPr>
+            </w:pPr>
+            <w:r>
+              <w:rPr>
+                <w:rFonts w:ascii="Aptos" w:hAnsi="Aptos"/>
+                <w:sz w:val="20"/>
+              </w:rPr>
+              <w:t>allergen</w:t>
+            </w:r>
+          </w:p>
+        </w:tc>
+        <w:tc>
+          <w:tcPr>
+            <w:tcW w:w="0" w:type="auto"/>
+            <w:tcBorders>
+              <w:top w:val="single" w:sz="0" w:space="0" w:color="D3D3D3"/>
+              <w:left w:val="single" w:sz="0" w:space="0" w:color="D3D3D3"/>
+              <w:bottom w:val="single" w:sz="0" w:space="0" w:color="D3D3D3"/>
+              <w:right w:val="single" w:sz="0" w:space="0" w:color="D3D3D3"/>
+            </w:tcBorders>
+          </w:tcPr>
+          <w:p>
+            <w:pPr>
+              <w:keepNext/>
+              <w:spacing w:after="60"/>
+              <w:rPr>
+                <w:rFonts w:ascii="Aptos" w:hAnsi="Aptos"/>
+              </w:rPr>
+            </w:pPr>
+            <w:proofErr w:type="spellStart"/>
+            <w:r>
+              <w:rPr>
+                <w:rFonts w:ascii="Aptos" w:hAnsi="Aptos"/>
+                <w:sz w:val="20"/>
+              </w:rPr>
+              <w:t>alternaria</w:t>
+            </w:r>
+            <w:proofErr w:type="spellEnd"/>
+            <w:r>
+              <w:rPr>
+                <w:rFonts w:ascii="Aptos" w:hAnsi="Aptos"/>
+                <w:sz w:val="20"/>
+              </w:rPr>
+              <w:t xml:space="preserve"> allergen, aspergillus allergen, cat allergen, cockroach allergen, dog allergen, mite allergen, mouse allergen</w:t>
             </w:r>
           </w:p>
         </w:tc>
@@ -178,49 +248,55 @@
         </w:trPr>
         <w:tc>
           <w:tcPr>
-            <w:tcBorders>
-              <w:top w:val="single" w:space="0" w:color="D3D3D3"/>
-              <w:bottom w:val="single" w:space="0" w:color="D3D3D3"/>
-              <w:start w:val="single" w:space="0" w:color="D3D3D3"/>
-              <w:end w:val="single" w:space="0" w:color="D3D3D3"/>
-            </w:tcBorders>
-          </w:tcPr>
-          <w:p>
-            <w:pPr>
-              <w:spacing w:before="0" w:after="60"/>
-              <w:keepNext/>
-              <w:jc w:val="start"/>
-            </w:pPr>
-            <w:r>
-              <w:rPr>
-                <w:rFonts w:ascii="Calibri" w:hAnsi="Calibri"/>
-                <w:sz w:val="20"/>
-              </w:rPr>
-              <w:t xml:space="default">building characteristics</w:t>
-            </w:r>
-          </w:p>
-        </w:tc>
-        <w:tc>
-          <w:tcPr>
-            <w:tcBorders>
-              <w:top w:val="single" w:space="0" w:color="D3D3D3"/>
-              <w:bottom w:val="single" w:space="0" w:color="D3D3D3"/>
-              <w:start w:val="single" w:space="0" w:color="D3D3D3"/>
-              <w:end w:val="single" w:space="0" w:color="D3D3D3"/>
-            </w:tcBorders>
-          </w:tcPr>
-          <w:p>
-            <w:pPr>
-              <w:spacing w:before="0" w:after="60"/>
-              <w:keepNext/>
-              <w:jc w:val="start"/>
-            </w:pPr>
-            <w:r>
-              <w:rPr>
-                <w:rFonts w:ascii="Calibri" w:hAnsi="Calibri"/>
-                <w:sz w:val="20"/>
-              </w:rPr>
-              <w:t xml:space="default">age of building, building architecture, building condition, building function, building material, building organization of space, building orientation, building structure, building type, curtains, curtains size, textile curtain factor, distance from bed, floor level, floor material, floor type, gas cooker, housing type, human use patterns, location in building, number of rooms, privacy index, open kitchen connected to the living room, ratio of window to floor area, recent renovation, roof type, room type, size of indoor environment, wall surface type, wing, woodstove</w:t>
+            <w:tcW w:w="0" w:type="auto"/>
+            <w:tcBorders>
+              <w:top w:val="single" w:sz="0" w:space="0" w:color="D3D3D3"/>
+              <w:left w:val="single" w:sz="0" w:space="0" w:color="D3D3D3"/>
+              <w:bottom w:val="single" w:sz="0" w:space="0" w:color="D3D3D3"/>
+              <w:right w:val="single" w:sz="0" w:space="0" w:color="D3D3D3"/>
+            </w:tcBorders>
+          </w:tcPr>
+          <w:p>
+            <w:pPr>
+              <w:keepNext/>
+              <w:spacing w:after="60"/>
+              <w:rPr>
+                <w:rFonts w:ascii="Aptos" w:hAnsi="Aptos"/>
+              </w:rPr>
+            </w:pPr>
+            <w:r>
+              <w:rPr>
+                <w:rFonts w:ascii="Aptos" w:hAnsi="Aptos"/>
+                <w:sz w:val="20"/>
+              </w:rPr>
+              <w:t>building characteristics</w:t>
+            </w:r>
+          </w:p>
+        </w:tc>
+        <w:tc>
+          <w:tcPr>
+            <w:tcW w:w="0" w:type="auto"/>
+            <w:tcBorders>
+              <w:top w:val="single" w:sz="0" w:space="0" w:color="D3D3D3"/>
+              <w:left w:val="single" w:sz="0" w:space="0" w:color="D3D3D3"/>
+              <w:bottom w:val="single" w:sz="0" w:space="0" w:color="D3D3D3"/>
+              <w:right w:val="single" w:sz="0" w:space="0" w:color="D3D3D3"/>
+            </w:tcBorders>
+          </w:tcPr>
+          <w:p>
+            <w:pPr>
+              <w:keepNext/>
+              <w:spacing w:after="60"/>
+              <w:rPr>
+                <w:rFonts w:ascii="Aptos" w:hAnsi="Aptos"/>
+              </w:rPr>
+            </w:pPr>
+            <w:r>
+              <w:rPr>
+                <w:rFonts w:ascii="Aptos" w:hAnsi="Aptos"/>
+                <w:sz w:val="20"/>
+              </w:rPr>
+              <w:t>age of building, building architecture, building condition, building function, building material, building organization of space, building orientation, building structure, building type, curtains, curtains size, textile curtain factor, distance from bed, floor level, floor material, floor type, gas cooker, housing type, human use patterns, location in building, number of rooms, privacy index, open kitchen connected to the living room, ratio of window to floor area, recent renovation, roof type, room type, size of indoor environment, wall surface type, wing, woodstove</w:t>
             </w:r>
           </w:p>
         </w:tc>
@@ -231,49 +307,55 @@
         </w:trPr>
         <w:tc>
           <w:tcPr>
-            <w:tcBorders>
-              <w:top w:val="single" w:space="0" w:color="D3D3D3"/>
-              <w:bottom w:val="single" w:space="0" w:color="D3D3D3"/>
-              <w:start w:val="single" w:space="0" w:color="D3D3D3"/>
-              <w:end w:val="single" w:space="0" w:color="D3D3D3"/>
-            </w:tcBorders>
-          </w:tcPr>
-          <w:p>
-            <w:pPr>
-              <w:spacing w:before="0" w:after="60"/>
-              <w:keepNext/>
-              <w:jc w:val="start"/>
-            </w:pPr>
-            <w:r>
-              <w:rPr>
-                <w:rFonts w:ascii="Calibri" w:hAnsi="Calibri"/>
-                <w:sz w:val="20"/>
-              </w:rPr>
-              <w:t xml:space="default">chemicals</w:t>
-            </w:r>
-          </w:p>
-        </w:tc>
-        <w:tc>
-          <w:tcPr>
-            <w:tcBorders>
-              <w:top w:val="single" w:space="0" w:color="D3D3D3"/>
-              <w:bottom w:val="single" w:space="0" w:color="D3D3D3"/>
-              <w:start w:val="single" w:space="0" w:color="D3D3D3"/>
-              <w:end w:val="single" w:space="0" w:color="D3D3D3"/>
-            </w:tcBorders>
-          </w:tcPr>
-          <w:p>
-            <w:pPr>
-              <w:spacing w:before="0" w:after="60"/>
-              <w:keepNext/>
-              <w:jc w:val="start"/>
-            </w:pPr>
-            <w:r>
-              <w:rPr>
-                <w:rFonts w:ascii="Calibri" w:hAnsi="Calibri"/>
-                <w:sz w:val="20"/>
-              </w:rPr>
-              <w:t xml:space="default">ambient chemical compounds, DEHP, endotoxin, ergosterol, formaldehyde, microbial toxins, microplastics, muramic acid, pesticides, polybrominated diphenyl ethers (PBDEs)</w:t>
+            <w:tcW w:w="0" w:type="auto"/>
+            <w:tcBorders>
+              <w:top w:val="single" w:sz="0" w:space="0" w:color="D3D3D3"/>
+              <w:left w:val="single" w:sz="0" w:space="0" w:color="D3D3D3"/>
+              <w:bottom w:val="single" w:sz="0" w:space="0" w:color="D3D3D3"/>
+              <w:right w:val="single" w:sz="0" w:space="0" w:color="D3D3D3"/>
+            </w:tcBorders>
+          </w:tcPr>
+          <w:p>
+            <w:pPr>
+              <w:keepNext/>
+              <w:spacing w:after="60"/>
+              <w:rPr>
+                <w:rFonts w:ascii="Aptos" w:hAnsi="Aptos"/>
+              </w:rPr>
+            </w:pPr>
+            <w:r>
+              <w:rPr>
+                <w:rFonts w:ascii="Aptos" w:hAnsi="Aptos"/>
+                <w:sz w:val="20"/>
+              </w:rPr>
+              <w:t>chemicals</w:t>
+            </w:r>
+          </w:p>
+        </w:tc>
+        <w:tc>
+          <w:tcPr>
+            <w:tcW w:w="0" w:type="auto"/>
+            <w:tcBorders>
+              <w:top w:val="single" w:sz="0" w:space="0" w:color="D3D3D3"/>
+              <w:left w:val="single" w:sz="0" w:space="0" w:color="D3D3D3"/>
+              <w:bottom w:val="single" w:sz="0" w:space="0" w:color="D3D3D3"/>
+              <w:right w:val="single" w:sz="0" w:space="0" w:color="D3D3D3"/>
+            </w:tcBorders>
+          </w:tcPr>
+          <w:p>
+            <w:pPr>
+              <w:keepNext/>
+              <w:spacing w:after="60"/>
+              <w:rPr>
+                <w:rFonts w:ascii="Aptos" w:hAnsi="Aptos"/>
+              </w:rPr>
+            </w:pPr>
+            <w:r>
+              <w:rPr>
+                <w:rFonts w:ascii="Aptos" w:hAnsi="Aptos"/>
+                <w:sz w:val="20"/>
+              </w:rPr>
+              <w:t>ambient chemical compounds, DEHP, endotoxin, ergosterol, formaldehyde, microbial toxins, microplastics, muramic acid, pesticides, polybrominated diphenyl ethers (PBDEs)</w:t>
             </w:r>
           </w:p>
         </w:tc>
@@ -284,49 +366,55 @@
         </w:trPr>
         <w:tc>
           <w:tcPr>
-            <w:tcBorders>
-              <w:top w:val="single" w:space="0" w:color="D3D3D3"/>
-              <w:bottom w:val="single" w:space="0" w:color="D3D3D3"/>
-              <w:start w:val="single" w:space="0" w:color="D3D3D3"/>
-              <w:end w:val="single" w:space="0" w:color="D3D3D3"/>
-            </w:tcBorders>
-          </w:tcPr>
-          <w:p>
-            <w:pPr>
-              <w:spacing w:before="0" w:after="60"/>
-              <w:keepNext/>
-              <w:jc w:val="start"/>
-            </w:pPr>
-            <w:r>
-              <w:rPr>
-                <w:rFonts w:ascii="Calibri" w:hAnsi="Calibri"/>
-                <w:sz w:val="20"/>
-              </w:rPr>
-              <w:t xml:space="default">cleaning habits</w:t>
-            </w:r>
-          </w:p>
-        </w:tc>
-        <w:tc>
-          <w:tcPr>
-            <w:tcBorders>
-              <w:top w:val="single" w:space="0" w:color="D3D3D3"/>
-              <w:bottom w:val="single" w:space="0" w:color="D3D3D3"/>
-              <w:start w:val="single" w:space="0" w:color="D3D3D3"/>
-              <w:end w:val="single" w:space="0" w:color="D3D3D3"/>
-            </w:tcBorders>
-          </w:tcPr>
-          <w:p>
-            <w:pPr>
-              <w:spacing w:before="0" w:after="60"/>
-              <w:keepNext/>
-              <w:jc w:val="start"/>
-            </w:pPr>
-            <w:r>
-              <w:rPr>
-                <w:rFonts w:ascii="Calibri" w:hAnsi="Calibri"/>
-                <w:sz w:val="20"/>
-              </w:rPr>
-              <w:t xml:space="default">cleaning, cleaning habits, cleaning frequency, cleaning method, cleaning status, net weight of vacuumed dust as indicator of cleaning habits</w:t>
+            <w:tcW w:w="0" w:type="auto"/>
+            <w:tcBorders>
+              <w:top w:val="single" w:sz="0" w:space="0" w:color="D3D3D3"/>
+              <w:left w:val="single" w:sz="0" w:space="0" w:color="D3D3D3"/>
+              <w:bottom w:val="single" w:sz="0" w:space="0" w:color="D3D3D3"/>
+              <w:right w:val="single" w:sz="0" w:space="0" w:color="D3D3D3"/>
+            </w:tcBorders>
+          </w:tcPr>
+          <w:p>
+            <w:pPr>
+              <w:keepNext/>
+              <w:spacing w:after="60"/>
+              <w:rPr>
+                <w:rFonts w:ascii="Aptos" w:hAnsi="Aptos"/>
+              </w:rPr>
+            </w:pPr>
+            <w:r>
+              <w:rPr>
+                <w:rFonts w:ascii="Aptos" w:hAnsi="Aptos"/>
+                <w:sz w:val="20"/>
+              </w:rPr>
+              <w:t>cleaning habits</w:t>
+            </w:r>
+          </w:p>
+        </w:tc>
+        <w:tc>
+          <w:tcPr>
+            <w:tcW w:w="0" w:type="auto"/>
+            <w:tcBorders>
+              <w:top w:val="single" w:sz="0" w:space="0" w:color="D3D3D3"/>
+              <w:left w:val="single" w:sz="0" w:space="0" w:color="D3D3D3"/>
+              <w:bottom w:val="single" w:sz="0" w:space="0" w:color="D3D3D3"/>
+              <w:right w:val="single" w:sz="0" w:space="0" w:color="D3D3D3"/>
+            </w:tcBorders>
+          </w:tcPr>
+          <w:p>
+            <w:pPr>
+              <w:keepNext/>
+              <w:spacing w:after="60"/>
+              <w:rPr>
+                <w:rFonts w:ascii="Aptos" w:hAnsi="Aptos"/>
+              </w:rPr>
+            </w:pPr>
+            <w:r>
+              <w:rPr>
+                <w:rFonts w:ascii="Aptos" w:hAnsi="Aptos"/>
+                <w:sz w:val="20"/>
+              </w:rPr>
+              <w:t>cleaning, cleaning habits, cleaning frequency, cleaning method, cleaning status, net weight of vacuumed dust as indicator of cleaning habits</w:t>
             </w:r>
           </w:p>
         </w:tc>
@@ -337,49 +425,55 @@
         </w:trPr>
         <w:tc>
           <w:tcPr>
-            <w:tcBorders>
-              <w:top w:val="single" w:space="0" w:color="D3D3D3"/>
-              <w:bottom w:val="single" w:space="0" w:color="D3D3D3"/>
-              <w:start w:val="single" w:space="0" w:color="D3D3D3"/>
-              <w:end w:val="single" w:space="0" w:color="D3D3D3"/>
-            </w:tcBorders>
-          </w:tcPr>
-          <w:p>
-            <w:pPr>
-              <w:spacing w:before="0" w:after="60"/>
-              <w:keepNext/>
-              <w:jc w:val="start"/>
-            </w:pPr>
-            <w:r>
-              <w:rPr>
-                <w:rFonts w:ascii="Calibri" w:hAnsi="Calibri"/>
-                <w:sz w:val="20"/>
-              </w:rPr>
-              <w:t xml:space="default">farming</w:t>
-            </w:r>
-          </w:p>
-        </w:tc>
-        <w:tc>
-          <w:tcPr>
-            <w:tcBorders>
-              <w:top w:val="single" w:space="0" w:color="D3D3D3"/>
-              <w:bottom w:val="single" w:space="0" w:color="D3D3D3"/>
-              <w:start w:val="single" w:space="0" w:color="D3D3D3"/>
-              <w:end w:val="single" w:space="0" w:color="D3D3D3"/>
-            </w:tcBorders>
-          </w:tcPr>
-          <w:p>
-            <w:pPr>
-              <w:spacing w:before="0" w:after="60"/>
-              <w:keepNext/>
-              <w:jc w:val="start"/>
-            </w:pPr>
-            <w:r>
-              <w:rPr>
-                <w:rFonts w:ascii="Calibri" w:hAnsi="Calibri"/>
-                <w:sz w:val="20"/>
-              </w:rPr>
-              <w:t xml:space="default">farm, farmer, farming, living on farm, type of farming</w:t>
+            <w:tcW w:w="0" w:type="auto"/>
+            <w:tcBorders>
+              <w:top w:val="single" w:sz="0" w:space="0" w:color="D3D3D3"/>
+              <w:left w:val="single" w:sz="0" w:space="0" w:color="D3D3D3"/>
+              <w:bottom w:val="single" w:sz="0" w:space="0" w:color="D3D3D3"/>
+              <w:right w:val="single" w:sz="0" w:space="0" w:color="D3D3D3"/>
+            </w:tcBorders>
+          </w:tcPr>
+          <w:p>
+            <w:pPr>
+              <w:keepNext/>
+              <w:spacing w:after="60"/>
+              <w:rPr>
+                <w:rFonts w:ascii="Aptos" w:hAnsi="Aptos"/>
+              </w:rPr>
+            </w:pPr>
+            <w:r>
+              <w:rPr>
+                <w:rFonts w:ascii="Aptos" w:hAnsi="Aptos"/>
+                <w:sz w:val="20"/>
+              </w:rPr>
+              <w:t>farming</w:t>
+            </w:r>
+          </w:p>
+        </w:tc>
+        <w:tc>
+          <w:tcPr>
+            <w:tcW w:w="0" w:type="auto"/>
+            <w:tcBorders>
+              <w:top w:val="single" w:sz="0" w:space="0" w:color="D3D3D3"/>
+              <w:left w:val="single" w:sz="0" w:space="0" w:color="D3D3D3"/>
+              <w:bottom w:val="single" w:sz="0" w:space="0" w:color="D3D3D3"/>
+              <w:right w:val="single" w:sz="0" w:space="0" w:color="D3D3D3"/>
+            </w:tcBorders>
+          </w:tcPr>
+          <w:p>
+            <w:pPr>
+              <w:keepNext/>
+              <w:spacing w:after="60"/>
+              <w:rPr>
+                <w:rFonts w:ascii="Aptos" w:hAnsi="Aptos"/>
+              </w:rPr>
+            </w:pPr>
+            <w:r>
+              <w:rPr>
+                <w:rFonts w:ascii="Aptos" w:hAnsi="Aptos"/>
+                <w:sz w:val="20"/>
+              </w:rPr>
+              <w:t>farm, farmer, farming, living on farm, type of farming</w:t>
             </w:r>
           </w:p>
         </w:tc>
@@ -390,49 +484,55 @@
         </w:trPr>
         <w:tc>
           <w:tcPr>
-            <w:tcBorders>
-              <w:top w:val="single" w:space="0" w:color="D3D3D3"/>
-              <w:bottom w:val="single" w:space="0" w:color="D3D3D3"/>
-              <w:start w:val="single" w:space="0" w:color="D3D3D3"/>
-              <w:end w:val="single" w:space="0" w:color="D3D3D3"/>
-            </w:tcBorders>
-          </w:tcPr>
-          <w:p>
-            <w:pPr>
-              <w:spacing w:before="0" w:after="60"/>
-              <w:keepNext/>
-              <w:jc w:val="start"/>
-            </w:pPr>
-            <w:r>
-              <w:rPr>
-                <w:rFonts w:ascii="Calibri" w:hAnsi="Calibri"/>
-                <w:sz w:val="20"/>
-              </w:rPr>
-              <w:t xml:space="default">furniture</w:t>
-            </w:r>
-          </w:p>
-        </w:tc>
-        <w:tc>
-          <w:tcPr>
-            <w:tcBorders>
-              <w:top w:val="single" w:space="0" w:color="D3D3D3"/>
-              <w:bottom w:val="single" w:space="0" w:color="D3D3D3"/>
-              <w:start w:val="single" w:space="0" w:color="D3D3D3"/>
-              <w:end w:val="single" w:space="0" w:color="D3D3D3"/>
-            </w:tcBorders>
-          </w:tcPr>
-          <w:p>
-            <w:pPr>
-              <w:spacing w:before="0" w:after="60"/>
-              <w:keepNext/>
-              <w:jc w:val="start"/>
-            </w:pPr>
-            <w:r>
-              <w:rPr>
-                <w:rFonts w:ascii="Calibri" w:hAnsi="Calibri"/>
-                <w:sz w:val="20"/>
-              </w:rPr>
-              <w:t xml:space="default">electronics, furniture surfaces, furniture</w:t>
+            <w:tcW w:w="0" w:type="auto"/>
+            <w:tcBorders>
+              <w:top w:val="single" w:sz="0" w:space="0" w:color="D3D3D3"/>
+              <w:left w:val="single" w:sz="0" w:space="0" w:color="D3D3D3"/>
+              <w:bottom w:val="single" w:sz="0" w:space="0" w:color="D3D3D3"/>
+              <w:right w:val="single" w:sz="0" w:space="0" w:color="D3D3D3"/>
+            </w:tcBorders>
+          </w:tcPr>
+          <w:p>
+            <w:pPr>
+              <w:keepNext/>
+              <w:spacing w:after="60"/>
+              <w:rPr>
+                <w:rFonts w:ascii="Aptos" w:hAnsi="Aptos"/>
+              </w:rPr>
+            </w:pPr>
+            <w:r>
+              <w:rPr>
+                <w:rFonts w:ascii="Aptos" w:hAnsi="Aptos"/>
+                <w:sz w:val="20"/>
+              </w:rPr>
+              <w:t>furniture</w:t>
+            </w:r>
+          </w:p>
+        </w:tc>
+        <w:tc>
+          <w:tcPr>
+            <w:tcW w:w="0" w:type="auto"/>
+            <w:tcBorders>
+              <w:top w:val="single" w:sz="0" w:space="0" w:color="D3D3D3"/>
+              <w:left w:val="single" w:sz="0" w:space="0" w:color="D3D3D3"/>
+              <w:bottom w:val="single" w:sz="0" w:space="0" w:color="D3D3D3"/>
+              <w:right w:val="single" w:sz="0" w:space="0" w:color="D3D3D3"/>
+            </w:tcBorders>
+          </w:tcPr>
+          <w:p>
+            <w:pPr>
+              <w:keepNext/>
+              <w:spacing w:after="60"/>
+              <w:rPr>
+                <w:rFonts w:ascii="Aptos" w:hAnsi="Aptos"/>
+              </w:rPr>
+            </w:pPr>
+            <w:r>
+              <w:rPr>
+                <w:rFonts w:ascii="Aptos" w:hAnsi="Aptos"/>
+                <w:sz w:val="20"/>
+              </w:rPr>
+              <w:t>electronics, furniture surfaces, furniture</w:t>
             </w:r>
           </w:p>
         </w:tc>
@@ -443,49 +543,55 @@
         </w:trPr>
         <w:tc>
           <w:tcPr>
-            <w:tcBorders>
-              <w:top w:val="single" w:space="0" w:color="D3D3D3"/>
-              <w:bottom w:val="single" w:space="0" w:color="D3D3D3"/>
-              <w:start w:val="single" w:space="0" w:color="D3D3D3"/>
-              <w:end w:val="single" w:space="0" w:color="D3D3D3"/>
-            </w:tcBorders>
-          </w:tcPr>
-          <w:p>
-            <w:pPr>
-              <w:spacing w:before="0" w:after="60"/>
-              <w:keepNext/>
-              <w:jc w:val="start"/>
-            </w:pPr>
-            <w:r>
-              <w:rPr>
-                <w:rFonts w:ascii="Calibri" w:hAnsi="Calibri"/>
-                <w:sz w:val="20"/>
-              </w:rPr>
-              <w:t xml:space="default">geography</w:t>
-            </w:r>
-          </w:p>
-        </w:tc>
-        <w:tc>
-          <w:tcPr>
-            <w:tcBorders>
-              <w:top w:val="single" w:space="0" w:color="D3D3D3"/>
-              <w:bottom w:val="single" w:space="0" w:color="D3D3D3"/>
-              <w:start w:val="single" w:space="0" w:color="D3D3D3"/>
-              <w:end w:val="single" w:space="0" w:color="D3D3D3"/>
-            </w:tcBorders>
-          </w:tcPr>
-          <w:p>
-            <w:pPr>
-              <w:spacing w:before="0" w:after="60"/>
-              <w:keepNext/>
-              <w:jc w:val="start"/>
-            </w:pPr>
-            <w:r>
-              <w:rPr>
-                <w:rFonts w:ascii="Calibri" w:hAnsi="Calibri"/>
-                <w:sz w:val="20"/>
-              </w:rPr>
-              <w:t xml:space="default">altitude, climate, density of buildings, density of roads, distance between buildings, distance from the Equator, distance to city center, distance to coast, elevation, geographical location, geographical distance, hog density, land use, living near expressway, meteorological conditions, other geographical data, population density, precipitation, wind speed</w:t>
+            <w:tcW w:w="0" w:type="auto"/>
+            <w:tcBorders>
+              <w:top w:val="single" w:sz="0" w:space="0" w:color="D3D3D3"/>
+              <w:left w:val="single" w:sz="0" w:space="0" w:color="D3D3D3"/>
+              <w:bottom w:val="single" w:sz="0" w:space="0" w:color="D3D3D3"/>
+              <w:right w:val="single" w:sz="0" w:space="0" w:color="D3D3D3"/>
+            </w:tcBorders>
+          </w:tcPr>
+          <w:p>
+            <w:pPr>
+              <w:keepNext/>
+              <w:spacing w:after="60"/>
+              <w:rPr>
+                <w:rFonts w:ascii="Aptos" w:hAnsi="Aptos"/>
+              </w:rPr>
+            </w:pPr>
+            <w:r>
+              <w:rPr>
+                <w:rFonts w:ascii="Aptos" w:hAnsi="Aptos"/>
+                <w:sz w:val="20"/>
+              </w:rPr>
+              <w:t>geography</w:t>
+            </w:r>
+          </w:p>
+        </w:tc>
+        <w:tc>
+          <w:tcPr>
+            <w:tcW w:w="0" w:type="auto"/>
+            <w:tcBorders>
+              <w:top w:val="single" w:sz="0" w:space="0" w:color="D3D3D3"/>
+              <w:left w:val="single" w:sz="0" w:space="0" w:color="D3D3D3"/>
+              <w:bottom w:val="single" w:sz="0" w:space="0" w:color="D3D3D3"/>
+              <w:right w:val="single" w:sz="0" w:space="0" w:color="D3D3D3"/>
+            </w:tcBorders>
+          </w:tcPr>
+          <w:p>
+            <w:pPr>
+              <w:keepNext/>
+              <w:spacing w:after="60"/>
+              <w:rPr>
+                <w:rFonts w:ascii="Aptos" w:hAnsi="Aptos"/>
+              </w:rPr>
+            </w:pPr>
+            <w:r>
+              <w:rPr>
+                <w:rFonts w:ascii="Aptos" w:hAnsi="Aptos"/>
+                <w:sz w:val="20"/>
+              </w:rPr>
+              <w:t>altitude, climate, density of buildings, density of roads, distance between buildings, distance from the Equator, distance to city center, distance to coast, elevation, geographical location, geographical distance, hog density, land use, living near expressway, meteorological conditions, other geographical data, population density, precipitation, wind speed</w:t>
             </w:r>
           </w:p>
         </w:tc>
@@ -496,49 +602,55 @@
         </w:trPr>
         <w:tc>
           <w:tcPr>
-            <w:tcBorders>
-              <w:top w:val="single" w:space="0" w:color="D3D3D3"/>
-              <w:bottom w:val="single" w:space="0" w:color="D3D3D3"/>
-              <w:start w:val="single" w:space="0" w:color="D3D3D3"/>
-              <w:end w:val="single" w:space="0" w:color="D3D3D3"/>
-            </w:tcBorders>
-          </w:tcPr>
-          <w:p>
-            <w:pPr>
-              <w:spacing w:before="0" w:after="60"/>
-              <w:keepNext/>
-              <w:jc w:val="start"/>
-            </w:pPr>
-            <w:r>
-              <w:rPr>
-                <w:rFonts w:ascii="Calibri" w:hAnsi="Calibri"/>
-                <w:sz w:val="20"/>
-              </w:rPr>
-              <w:t xml:space="default">green environment</w:t>
-            </w:r>
-          </w:p>
-        </w:tc>
-        <w:tc>
-          <w:tcPr>
-            <w:tcBorders>
-              <w:top w:val="single" w:space="0" w:color="D3D3D3"/>
-              <w:bottom w:val="single" w:space="0" w:color="D3D3D3"/>
-              <w:start w:val="single" w:space="0" w:color="D3D3D3"/>
-              <w:end w:val="single" w:space="0" w:color="D3D3D3"/>
-            </w:tcBorders>
-          </w:tcPr>
-          <w:p>
-            <w:pPr>
-              <w:spacing w:before="0" w:after="60"/>
-              <w:keepNext/>
-              <w:jc w:val="start"/>
-            </w:pPr>
-            <w:r>
-              <w:rPr>
-                <w:rFonts w:ascii="Calibri" w:hAnsi="Calibri"/>
-                <w:sz w:val="20"/>
-              </w:rPr>
-              <w:t xml:space="default">biodiversity of forests nearby, flowering plants in vicinity, green spaces, green-renovated building, indoor plants, main vascular plant species outdoors, number of indoor plants, plant diversity, plants, plants in building, plants in room, percentage of woody vegetation cover, proximity to green areas, residential green space, species of indoor plants, vascular plant diversity</w:t>
+            <w:tcW w:w="0" w:type="auto"/>
+            <w:tcBorders>
+              <w:top w:val="single" w:sz="0" w:space="0" w:color="D3D3D3"/>
+              <w:left w:val="single" w:sz="0" w:space="0" w:color="D3D3D3"/>
+              <w:bottom w:val="single" w:sz="0" w:space="0" w:color="D3D3D3"/>
+              <w:right w:val="single" w:sz="0" w:space="0" w:color="D3D3D3"/>
+            </w:tcBorders>
+          </w:tcPr>
+          <w:p>
+            <w:pPr>
+              <w:keepNext/>
+              <w:spacing w:after="60"/>
+              <w:rPr>
+                <w:rFonts w:ascii="Aptos" w:hAnsi="Aptos"/>
+              </w:rPr>
+            </w:pPr>
+            <w:r>
+              <w:rPr>
+                <w:rFonts w:ascii="Aptos" w:hAnsi="Aptos"/>
+                <w:sz w:val="20"/>
+              </w:rPr>
+              <w:t>green environment</w:t>
+            </w:r>
+          </w:p>
+        </w:tc>
+        <w:tc>
+          <w:tcPr>
+            <w:tcW w:w="0" w:type="auto"/>
+            <w:tcBorders>
+              <w:top w:val="single" w:sz="0" w:space="0" w:color="D3D3D3"/>
+              <w:left w:val="single" w:sz="0" w:space="0" w:color="D3D3D3"/>
+              <w:bottom w:val="single" w:sz="0" w:space="0" w:color="D3D3D3"/>
+              <w:right w:val="single" w:sz="0" w:space="0" w:color="D3D3D3"/>
+            </w:tcBorders>
+          </w:tcPr>
+          <w:p>
+            <w:pPr>
+              <w:keepNext/>
+              <w:spacing w:after="60"/>
+              <w:rPr>
+                <w:rFonts w:ascii="Aptos" w:hAnsi="Aptos"/>
+              </w:rPr>
+            </w:pPr>
+            <w:r>
+              <w:rPr>
+                <w:rFonts w:ascii="Aptos" w:hAnsi="Aptos"/>
+                <w:sz w:val="20"/>
+              </w:rPr>
+              <w:t>biodiversity of forests nearby, flowering plants in vicinity, green spaces, green-renovated building, indoor plants, main vascular plant species outdoors, number of indoor plants, plant diversity, plants, plants in building, plants in room, percentage of woody vegetation cover, proximity to green areas, residential green space, species of indoor plants, vascular plant diversity</w:t>
             </w:r>
           </w:p>
         </w:tc>
@@ -549,49 +661,55 @@
         </w:trPr>
         <w:tc>
           <w:tcPr>
-            <w:tcBorders>
-              <w:top w:val="single" w:space="0" w:color="D3D3D3"/>
-              <w:bottom w:val="single" w:space="0" w:color="D3D3D3"/>
-              <w:start w:val="single" w:space="0" w:color="D3D3D3"/>
-              <w:end w:val="single" w:space="0" w:color="D3D3D3"/>
-            </w:tcBorders>
-          </w:tcPr>
-          <w:p>
-            <w:pPr>
-              <w:spacing w:before="0" w:after="60"/>
-              <w:keepNext/>
-              <w:jc w:val="start"/>
-            </w:pPr>
-            <w:r>
-              <w:rPr>
-                <w:rFonts w:ascii="Calibri" w:hAnsi="Calibri"/>
-                <w:sz w:val="20"/>
-              </w:rPr>
-              <w:t xml:space="default">heating</w:t>
-            </w:r>
-          </w:p>
-        </w:tc>
-        <w:tc>
-          <w:tcPr>
-            <w:tcBorders>
-              <w:top w:val="single" w:space="0" w:color="D3D3D3"/>
-              <w:bottom w:val="single" w:space="0" w:color="D3D3D3"/>
-              <w:start w:val="single" w:space="0" w:color="D3D3D3"/>
-              <w:end w:val="single" w:space="0" w:color="D3D3D3"/>
-            </w:tcBorders>
-          </w:tcPr>
-          <w:p>
-            <w:pPr>
-              <w:spacing w:before="0" w:after="60"/>
-              <w:keepNext/>
-              <w:jc w:val="start"/>
-            </w:pPr>
-            <w:r>
-              <w:rPr>
-                <w:rFonts w:ascii="Calibri" w:hAnsi="Calibri"/>
-                <w:sz w:val="20"/>
-              </w:rPr>
-              <w:t xml:space="default">heating, heating systems, type of heating</w:t>
+            <w:tcW w:w="0" w:type="auto"/>
+            <w:tcBorders>
+              <w:top w:val="single" w:sz="0" w:space="0" w:color="D3D3D3"/>
+              <w:left w:val="single" w:sz="0" w:space="0" w:color="D3D3D3"/>
+              <w:bottom w:val="single" w:sz="0" w:space="0" w:color="D3D3D3"/>
+              <w:right w:val="single" w:sz="0" w:space="0" w:color="D3D3D3"/>
+            </w:tcBorders>
+          </w:tcPr>
+          <w:p>
+            <w:pPr>
+              <w:keepNext/>
+              <w:spacing w:after="60"/>
+              <w:rPr>
+                <w:rFonts w:ascii="Aptos" w:hAnsi="Aptos"/>
+              </w:rPr>
+            </w:pPr>
+            <w:r>
+              <w:rPr>
+                <w:rFonts w:ascii="Aptos" w:hAnsi="Aptos"/>
+                <w:sz w:val="20"/>
+              </w:rPr>
+              <w:t>heating</w:t>
+            </w:r>
+          </w:p>
+        </w:tc>
+        <w:tc>
+          <w:tcPr>
+            <w:tcW w:w="0" w:type="auto"/>
+            <w:tcBorders>
+              <w:top w:val="single" w:sz="0" w:space="0" w:color="D3D3D3"/>
+              <w:left w:val="single" w:sz="0" w:space="0" w:color="D3D3D3"/>
+              <w:bottom w:val="single" w:sz="0" w:space="0" w:color="D3D3D3"/>
+              <w:right w:val="single" w:sz="0" w:space="0" w:color="D3D3D3"/>
+            </w:tcBorders>
+          </w:tcPr>
+          <w:p>
+            <w:pPr>
+              <w:keepNext/>
+              <w:spacing w:after="60"/>
+              <w:rPr>
+                <w:rFonts w:ascii="Aptos" w:hAnsi="Aptos"/>
+              </w:rPr>
+            </w:pPr>
+            <w:r>
+              <w:rPr>
+                <w:rFonts w:ascii="Aptos" w:hAnsi="Aptos"/>
+                <w:sz w:val="20"/>
+              </w:rPr>
+              <w:t>heating, heating systems, type of heating</w:t>
             </w:r>
           </w:p>
         </w:tc>
@@ -602,49 +720,55 @@
         </w:trPr>
         <w:tc>
           <w:tcPr>
-            <w:tcBorders>
-              <w:top w:val="single" w:space="0" w:color="D3D3D3"/>
-              <w:bottom w:val="single" w:space="0" w:color="D3D3D3"/>
-              <w:start w:val="single" w:space="0" w:color="D3D3D3"/>
-              <w:end w:val="single" w:space="0" w:color="D3D3D3"/>
-            </w:tcBorders>
-          </w:tcPr>
-          <w:p>
-            <w:pPr>
-              <w:spacing w:before="0" w:after="60"/>
-              <w:keepNext/>
-              <w:jc w:val="start"/>
-            </w:pPr>
-            <w:r>
-              <w:rPr>
-                <w:rFonts w:ascii="Calibri" w:hAnsi="Calibri"/>
-                <w:sz w:val="20"/>
-              </w:rPr>
-              <w:t xml:space="default">humidity/dampness</w:t>
-            </w:r>
-          </w:p>
-        </w:tc>
-        <w:tc>
-          <w:tcPr>
-            <w:tcBorders>
-              <w:top w:val="single" w:space="0" w:color="D3D3D3"/>
-              <w:bottom w:val="single" w:space="0" w:color="D3D3D3"/>
-              <w:start w:val="single" w:space="0" w:color="D3D3D3"/>
-              <w:end w:val="single" w:space="0" w:color="D3D3D3"/>
-            </w:tcBorders>
-          </w:tcPr>
-          <w:p>
-            <w:pPr>
-              <w:spacing w:before="0" w:after="60"/>
-              <w:keepNext/>
-              <w:jc w:val="start"/>
-            </w:pPr>
-            <w:r>
-              <w:rPr>
-                <w:rFonts w:ascii="Calibri" w:hAnsi="Calibri"/>
-                <w:sz w:val="20"/>
-              </w:rPr>
-              <w:t xml:space="default">dampness, degree of flood-related damage, flooded building, humidity, humidity variance, indoor relative humidity, moisture, moisture damage, relative humidity, water leaks, water damage</w:t>
+            <w:tcW w:w="0" w:type="auto"/>
+            <w:tcBorders>
+              <w:top w:val="single" w:sz="0" w:space="0" w:color="D3D3D3"/>
+              <w:left w:val="single" w:sz="0" w:space="0" w:color="D3D3D3"/>
+              <w:bottom w:val="single" w:sz="0" w:space="0" w:color="D3D3D3"/>
+              <w:right w:val="single" w:sz="0" w:space="0" w:color="D3D3D3"/>
+            </w:tcBorders>
+          </w:tcPr>
+          <w:p>
+            <w:pPr>
+              <w:keepNext/>
+              <w:spacing w:after="60"/>
+              <w:rPr>
+                <w:rFonts w:ascii="Aptos" w:hAnsi="Aptos"/>
+              </w:rPr>
+            </w:pPr>
+            <w:r>
+              <w:rPr>
+                <w:rFonts w:ascii="Aptos" w:hAnsi="Aptos"/>
+                <w:sz w:val="20"/>
+              </w:rPr>
+              <w:t>humidity/dampness</w:t>
+            </w:r>
+          </w:p>
+        </w:tc>
+        <w:tc>
+          <w:tcPr>
+            <w:tcW w:w="0" w:type="auto"/>
+            <w:tcBorders>
+              <w:top w:val="single" w:sz="0" w:space="0" w:color="D3D3D3"/>
+              <w:left w:val="single" w:sz="0" w:space="0" w:color="D3D3D3"/>
+              <w:bottom w:val="single" w:sz="0" w:space="0" w:color="D3D3D3"/>
+              <w:right w:val="single" w:sz="0" w:space="0" w:color="D3D3D3"/>
+            </w:tcBorders>
+          </w:tcPr>
+          <w:p>
+            <w:pPr>
+              <w:keepNext/>
+              <w:spacing w:after="60"/>
+              <w:rPr>
+                <w:rFonts w:ascii="Aptos" w:hAnsi="Aptos"/>
+              </w:rPr>
+            </w:pPr>
+            <w:r>
+              <w:rPr>
+                <w:rFonts w:ascii="Aptos" w:hAnsi="Aptos"/>
+                <w:sz w:val="20"/>
+              </w:rPr>
+              <w:t>dampness, degree of flood-related damage, flooded building, humidity, humidity variance, indoor relative humidity, moisture, moisture damage, relative humidity, water leaks, water damage</w:t>
             </w:r>
           </w:p>
         </w:tc>
@@ -655,49 +779,55 @@
         </w:trPr>
         <w:tc>
           <w:tcPr>
-            <w:tcBorders>
-              <w:top w:val="single" w:space="0" w:color="D3D3D3"/>
-              <w:bottom w:val="single" w:space="0" w:color="D3D3D3"/>
-              <w:start w:val="single" w:space="0" w:color="D3D3D3"/>
-              <w:end w:val="single" w:space="0" w:color="D3D3D3"/>
-            </w:tcBorders>
-          </w:tcPr>
-          <w:p>
-            <w:pPr>
-              <w:spacing w:before="0" w:after="60"/>
-              <w:keepNext/>
-              <w:jc w:val="start"/>
-            </w:pPr>
-            <w:r>
-              <w:rPr>
-                <w:rFonts w:ascii="Calibri" w:hAnsi="Calibri"/>
-                <w:sz w:val="20"/>
-              </w:rPr>
-              <w:t xml:space="default">infestation</w:t>
-            </w:r>
-          </w:p>
-        </w:tc>
-        <w:tc>
-          <w:tcPr>
-            <w:tcBorders>
-              <w:top w:val="single" w:space="0" w:color="D3D3D3"/>
-              <w:bottom w:val="single" w:space="0" w:color="D3D3D3"/>
-              <w:start w:val="single" w:space="0" w:color="D3D3D3"/>
-              <w:end w:val="single" w:space="0" w:color="D3D3D3"/>
-            </w:tcBorders>
-          </w:tcPr>
-          <w:p>
-            <w:pPr>
-              <w:spacing w:before="0" w:after="60"/>
-              <w:keepNext/>
-              <w:jc w:val="start"/>
-            </w:pPr>
-            <w:r>
-              <w:rPr>
-                <w:rFonts w:ascii="Calibri" w:hAnsi="Calibri"/>
-                <w:sz w:val="20"/>
-              </w:rPr>
-              <w:t xml:space="default">bug infestation, cockroaches, infestations, insecticide use, rodents, mites, pests</w:t>
+            <w:tcW w:w="0" w:type="auto"/>
+            <w:tcBorders>
+              <w:top w:val="single" w:sz="0" w:space="0" w:color="D3D3D3"/>
+              <w:left w:val="single" w:sz="0" w:space="0" w:color="D3D3D3"/>
+              <w:bottom w:val="single" w:sz="0" w:space="0" w:color="D3D3D3"/>
+              <w:right w:val="single" w:sz="0" w:space="0" w:color="D3D3D3"/>
+            </w:tcBorders>
+          </w:tcPr>
+          <w:p>
+            <w:pPr>
+              <w:keepNext/>
+              <w:spacing w:after="60"/>
+              <w:rPr>
+                <w:rFonts w:ascii="Aptos" w:hAnsi="Aptos"/>
+              </w:rPr>
+            </w:pPr>
+            <w:r>
+              <w:rPr>
+                <w:rFonts w:ascii="Aptos" w:hAnsi="Aptos"/>
+                <w:sz w:val="20"/>
+              </w:rPr>
+              <w:t>infestation</w:t>
+            </w:r>
+          </w:p>
+        </w:tc>
+        <w:tc>
+          <w:tcPr>
+            <w:tcW w:w="0" w:type="auto"/>
+            <w:tcBorders>
+              <w:top w:val="single" w:sz="0" w:space="0" w:color="D3D3D3"/>
+              <w:left w:val="single" w:sz="0" w:space="0" w:color="D3D3D3"/>
+              <w:bottom w:val="single" w:sz="0" w:space="0" w:color="D3D3D3"/>
+              <w:right w:val="single" w:sz="0" w:space="0" w:color="D3D3D3"/>
+            </w:tcBorders>
+          </w:tcPr>
+          <w:p>
+            <w:pPr>
+              <w:keepNext/>
+              <w:spacing w:after="60"/>
+              <w:rPr>
+                <w:rFonts w:ascii="Aptos" w:hAnsi="Aptos"/>
+              </w:rPr>
+            </w:pPr>
+            <w:r>
+              <w:rPr>
+                <w:rFonts w:ascii="Aptos" w:hAnsi="Aptos"/>
+                <w:sz w:val="20"/>
+              </w:rPr>
+              <w:t>bug infestation, cockroaches, infestations, insecticide use, rodents, mites, pests</w:t>
             </w:r>
           </w:p>
         </w:tc>
@@ -708,49 +838,55 @@
         </w:trPr>
         <w:tc>
           <w:tcPr>
-            <w:tcBorders>
-              <w:top w:val="single" w:space="0" w:color="D3D3D3"/>
-              <w:bottom w:val="single" w:space="0" w:color="D3D3D3"/>
-              <w:start w:val="single" w:space="0" w:color="D3D3D3"/>
-              <w:end w:val="single" w:space="0" w:color="D3D3D3"/>
-            </w:tcBorders>
-          </w:tcPr>
-          <w:p>
-            <w:pPr>
-              <w:spacing w:before="0" w:after="60"/>
-              <w:keepNext/>
-              <w:jc w:val="start"/>
-            </w:pPr>
-            <w:r>
-              <w:rPr>
-                <w:rFonts w:ascii="Calibri" w:hAnsi="Calibri"/>
-                <w:sz w:val="20"/>
-              </w:rPr>
-              <w:t xml:space="default">light</w:t>
-            </w:r>
-          </w:p>
-        </w:tc>
-        <w:tc>
-          <w:tcPr>
-            <w:tcBorders>
-              <w:top w:val="single" w:space="0" w:color="D3D3D3"/>
-              <w:bottom w:val="single" w:space="0" w:color="D3D3D3"/>
-              <w:start w:val="single" w:space="0" w:color="D3D3D3"/>
-              <w:end w:val="single" w:space="0" w:color="D3D3D3"/>
-            </w:tcBorders>
-          </w:tcPr>
-          <w:p>
-            <w:pPr>
-              <w:spacing w:before="0" w:after="60"/>
-              <w:keepNext/>
-              <w:jc w:val="start"/>
-            </w:pPr>
-            <w:r>
-              <w:rPr>
-                <w:rFonts w:ascii="Calibri" w:hAnsi="Calibri"/>
-                <w:sz w:val="20"/>
-              </w:rPr>
-              <w:t xml:space="default">light, light in microenvironment</w:t>
+            <w:tcW w:w="0" w:type="auto"/>
+            <w:tcBorders>
+              <w:top w:val="single" w:sz="0" w:space="0" w:color="D3D3D3"/>
+              <w:left w:val="single" w:sz="0" w:space="0" w:color="D3D3D3"/>
+              <w:bottom w:val="single" w:sz="0" w:space="0" w:color="D3D3D3"/>
+              <w:right w:val="single" w:sz="0" w:space="0" w:color="D3D3D3"/>
+            </w:tcBorders>
+          </w:tcPr>
+          <w:p>
+            <w:pPr>
+              <w:keepNext/>
+              <w:spacing w:after="60"/>
+              <w:rPr>
+                <w:rFonts w:ascii="Aptos" w:hAnsi="Aptos"/>
+              </w:rPr>
+            </w:pPr>
+            <w:r>
+              <w:rPr>
+                <w:rFonts w:ascii="Aptos" w:hAnsi="Aptos"/>
+                <w:sz w:val="20"/>
+              </w:rPr>
+              <w:t>light</w:t>
+            </w:r>
+          </w:p>
+        </w:tc>
+        <w:tc>
+          <w:tcPr>
+            <w:tcW w:w="0" w:type="auto"/>
+            <w:tcBorders>
+              <w:top w:val="single" w:sz="0" w:space="0" w:color="D3D3D3"/>
+              <w:left w:val="single" w:sz="0" w:space="0" w:color="D3D3D3"/>
+              <w:bottom w:val="single" w:sz="0" w:space="0" w:color="D3D3D3"/>
+              <w:right w:val="single" w:sz="0" w:space="0" w:color="D3D3D3"/>
+            </w:tcBorders>
+          </w:tcPr>
+          <w:p>
+            <w:pPr>
+              <w:keepNext/>
+              <w:spacing w:after="60"/>
+              <w:rPr>
+                <w:rFonts w:ascii="Aptos" w:hAnsi="Aptos"/>
+              </w:rPr>
+            </w:pPr>
+            <w:r>
+              <w:rPr>
+                <w:rFonts w:ascii="Aptos" w:hAnsi="Aptos"/>
+                <w:sz w:val="20"/>
+              </w:rPr>
+              <w:t>light, light in microenvironment</w:t>
             </w:r>
           </w:p>
         </w:tc>
@@ -761,49 +897,55 @@
         </w:trPr>
         <w:tc>
           <w:tcPr>
-            <w:tcBorders>
-              <w:top w:val="single" w:space="0" w:color="D3D3D3"/>
-              <w:bottom w:val="single" w:space="0" w:color="D3D3D3"/>
-              <w:start w:val="single" w:space="0" w:color="D3D3D3"/>
-              <w:end w:val="single" w:space="0" w:color="D3D3D3"/>
-            </w:tcBorders>
-          </w:tcPr>
-          <w:p>
-            <w:pPr>
-              <w:spacing w:before="0" w:after="60"/>
-              <w:keepNext/>
-              <w:jc w:val="start"/>
-            </w:pPr>
-            <w:r>
-              <w:rPr>
-                <w:rFonts w:ascii="Calibri" w:hAnsi="Calibri"/>
-                <w:sz w:val="20"/>
-              </w:rPr>
-              <w:t xml:space="default">mold</w:t>
-            </w:r>
-          </w:p>
-        </w:tc>
-        <w:tc>
-          <w:tcPr>
-            <w:tcBorders>
-              <w:top w:val="single" w:space="0" w:color="D3D3D3"/>
-              <w:bottom w:val="single" w:space="0" w:color="D3D3D3"/>
-              <w:start w:val="single" w:space="0" w:color="D3D3D3"/>
-              <w:end w:val="single" w:space="0" w:color="D3D3D3"/>
-            </w:tcBorders>
-          </w:tcPr>
-          <w:p>
-            <w:pPr>
-              <w:spacing w:before="0" w:after="60"/>
-              <w:keepNext/>
-              <w:jc w:val="start"/>
-            </w:pPr>
-            <w:r>
-              <w:rPr>
-                <w:rFonts w:ascii="Calibri" w:hAnsi="Calibri"/>
-                <w:sz w:val="20"/>
-              </w:rPr>
-              <w:t xml:space="default">visible mold, mold</w:t>
+            <w:tcW w:w="0" w:type="auto"/>
+            <w:tcBorders>
+              <w:top w:val="single" w:sz="0" w:space="0" w:color="D3D3D3"/>
+              <w:left w:val="single" w:sz="0" w:space="0" w:color="D3D3D3"/>
+              <w:bottom w:val="single" w:sz="0" w:space="0" w:color="D3D3D3"/>
+              <w:right w:val="single" w:sz="0" w:space="0" w:color="D3D3D3"/>
+            </w:tcBorders>
+          </w:tcPr>
+          <w:p>
+            <w:pPr>
+              <w:keepNext/>
+              <w:spacing w:after="60"/>
+              <w:rPr>
+                <w:rFonts w:ascii="Aptos" w:hAnsi="Aptos"/>
+              </w:rPr>
+            </w:pPr>
+            <w:r>
+              <w:rPr>
+                <w:rFonts w:ascii="Aptos" w:hAnsi="Aptos"/>
+                <w:sz w:val="20"/>
+              </w:rPr>
+              <w:t>mold</w:t>
+            </w:r>
+          </w:p>
+        </w:tc>
+        <w:tc>
+          <w:tcPr>
+            <w:tcW w:w="0" w:type="auto"/>
+            <w:tcBorders>
+              <w:top w:val="single" w:sz="0" w:space="0" w:color="D3D3D3"/>
+              <w:left w:val="single" w:sz="0" w:space="0" w:color="D3D3D3"/>
+              <w:bottom w:val="single" w:sz="0" w:space="0" w:color="D3D3D3"/>
+              <w:right w:val="single" w:sz="0" w:space="0" w:color="D3D3D3"/>
+            </w:tcBorders>
+          </w:tcPr>
+          <w:p>
+            <w:pPr>
+              <w:keepNext/>
+              <w:spacing w:after="60"/>
+              <w:rPr>
+                <w:rFonts w:ascii="Aptos" w:hAnsi="Aptos"/>
+              </w:rPr>
+            </w:pPr>
+            <w:r>
+              <w:rPr>
+                <w:rFonts w:ascii="Aptos" w:hAnsi="Aptos"/>
+                <w:sz w:val="20"/>
+              </w:rPr>
+              <w:t>visible mold, mold</w:t>
             </w:r>
           </w:p>
         </w:tc>
@@ -814,49 +956,55 @@
         </w:trPr>
         <w:tc>
           <w:tcPr>
-            <w:tcBorders>
-              <w:top w:val="single" w:space="0" w:color="D3D3D3"/>
-              <w:bottom w:val="single" w:space="0" w:color="D3D3D3"/>
-              <w:start w:val="single" w:space="0" w:color="D3D3D3"/>
-              <w:end w:val="single" w:space="0" w:color="D3D3D3"/>
-            </w:tcBorders>
-          </w:tcPr>
-          <w:p>
-            <w:pPr>
-              <w:spacing w:before="0" w:after="60"/>
-              <w:keepNext/>
-              <w:jc w:val="start"/>
-            </w:pPr>
-            <w:r>
-              <w:rPr>
-                <w:rFonts w:ascii="Calibri" w:hAnsi="Calibri"/>
-                <w:sz w:val="20"/>
-              </w:rPr>
-              <w:t xml:space="default">building occupants</w:t>
-            </w:r>
-          </w:p>
-        </w:tc>
-        <w:tc>
-          <w:tcPr>
-            <w:tcBorders>
-              <w:top w:val="single" w:space="0" w:color="D3D3D3"/>
-              <w:bottom w:val="single" w:space="0" w:color="D3D3D3"/>
-              <w:start w:val="single" w:space="0" w:color="D3D3D3"/>
-              <w:end w:val="single" w:space="0" w:color="D3D3D3"/>
-            </w:tcBorders>
-          </w:tcPr>
-          <w:p>
-            <w:pPr>
-              <w:spacing w:before="0" w:after="60"/>
-              <w:keepNext/>
-              <w:jc w:val="start"/>
-            </w:pPr>
-            <w:r>
-              <w:rPr>
-                <w:rFonts w:ascii="Calibri" w:hAnsi="Calibri"/>
-                <w:sz w:val="20"/>
-              </w:rPr>
-              <w:t xml:space="default">adult inhabitants, children, household members, number of inhabitants, number of occupants, occupants, occupant density, person visits per day, time that people spend in room</w:t>
+            <w:tcW w:w="0" w:type="auto"/>
+            <w:tcBorders>
+              <w:top w:val="single" w:sz="0" w:space="0" w:color="D3D3D3"/>
+              <w:left w:val="single" w:sz="0" w:space="0" w:color="D3D3D3"/>
+              <w:bottom w:val="single" w:sz="0" w:space="0" w:color="D3D3D3"/>
+              <w:right w:val="single" w:sz="0" w:space="0" w:color="D3D3D3"/>
+            </w:tcBorders>
+          </w:tcPr>
+          <w:p>
+            <w:pPr>
+              <w:keepNext/>
+              <w:spacing w:after="60"/>
+              <w:rPr>
+                <w:rFonts w:ascii="Aptos" w:hAnsi="Aptos"/>
+              </w:rPr>
+            </w:pPr>
+            <w:r>
+              <w:rPr>
+                <w:rFonts w:ascii="Aptos" w:hAnsi="Aptos"/>
+                <w:sz w:val="20"/>
+              </w:rPr>
+              <w:t>building occupants</w:t>
+            </w:r>
+          </w:p>
+        </w:tc>
+        <w:tc>
+          <w:tcPr>
+            <w:tcW w:w="0" w:type="auto"/>
+            <w:tcBorders>
+              <w:top w:val="single" w:sz="0" w:space="0" w:color="D3D3D3"/>
+              <w:left w:val="single" w:sz="0" w:space="0" w:color="D3D3D3"/>
+              <w:bottom w:val="single" w:sz="0" w:space="0" w:color="D3D3D3"/>
+              <w:right w:val="single" w:sz="0" w:space="0" w:color="D3D3D3"/>
+            </w:tcBorders>
+          </w:tcPr>
+          <w:p>
+            <w:pPr>
+              <w:keepNext/>
+              <w:spacing w:after="60"/>
+              <w:rPr>
+                <w:rFonts w:ascii="Aptos" w:hAnsi="Aptos"/>
+              </w:rPr>
+            </w:pPr>
+            <w:r>
+              <w:rPr>
+                <w:rFonts w:ascii="Aptos" w:hAnsi="Aptos"/>
+                <w:sz w:val="20"/>
+              </w:rPr>
+              <w:t>adult inhabitants, children, household members, number of inhabitants, number of occupants, occupants, occupant density, person visits per day, time that people spend in room</w:t>
             </w:r>
           </w:p>
         </w:tc>
@@ -867,49 +1015,55 @@
         </w:trPr>
         <w:tc>
           <w:tcPr>
-            <w:tcBorders>
-              <w:top w:val="single" w:space="0" w:color="D3D3D3"/>
-              <w:bottom w:val="single" w:space="0" w:color="D3D3D3"/>
-              <w:start w:val="single" w:space="0" w:color="D3D3D3"/>
-              <w:end w:val="single" w:space="0" w:color="D3D3D3"/>
-            </w:tcBorders>
-          </w:tcPr>
-          <w:p>
-            <w:pPr>
-              <w:spacing w:before="0" w:after="60"/>
-              <w:keepNext/>
-              <w:jc w:val="start"/>
-            </w:pPr>
-            <w:r>
-              <w:rPr>
-                <w:rFonts w:ascii="Calibri" w:hAnsi="Calibri"/>
-                <w:sz w:val="20"/>
-              </w:rPr>
-              <w:t xml:space="default">outdoor microbiome</w:t>
-            </w:r>
-          </w:p>
-        </w:tc>
-        <w:tc>
-          <w:tcPr>
-            <w:tcBorders>
-              <w:top w:val="single" w:space="0" w:color="D3D3D3"/>
-              <w:bottom w:val="single" w:space="0" w:color="D3D3D3"/>
-              <w:start w:val="single" w:space="0" w:color="D3D3D3"/>
-              <w:end w:val="single" w:space="0" w:color="D3D3D3"/>
-            </w:tcBorders>
-          </w:tcPr>
-          <w:p>
-            <w:pPr>
-              <w:spacing w:before="0" w:after="60"/>
-              <w:keepNext/>
-              <w:jc w:val="start"/>
-            </w:pPr>
-            <w:r>
-              <w:rPr>
-                <w:rFonts w:ascii="Calibri" w:hAnsi="Calibri"/>
-                <w:sz w:val="20"/>
-              </w:rPr>
-              <w:t xml:space="default">arid wasteland soil, farm dust microbiome, lakeshore soil, outdoor microbiome, outdoor haze microbiome, soil microbiome, woods soil</w:t>
+            <w:tcW w:w="0" w:type="auto"/>
+            <w:tcBorders>
+              <w:top w:val="single" w:sz="0" w:space="0" w:color="D3D3D3"/>
+              <w:left w:val="single" w:sz="0" w:space="0" w:color="D3D3D3"/>
+              <w:bottom w:val="single" w:sz="0" w:space="0" w:color="D3D3D3"/>
+              <w:right w:val="single" w:sz="0" w:space="0" w:color="D3D3D3"/>
+            </w:tcBorders>
+          </w:tcPr>
+          <w:p>
+            <w:pPr>
+              <w:keepNext/>
+              <w:spacing w:after="60"/>
+              <w:rPr>
+                <w:rFonts w:ascii="Aptos" w:hAnsi="Aptos"/>
+              </w:rPr>
+            </w:pPr>
+            <w:r>
+              <w:rPr>
+                <w:rFonts w:ascii="Aptos" w:hAnsi="Aptos"/>
+                <w:sz w:val="20"/>
+              </w:rPr>
+              <w:t>outdoor microbiome</w:t>
+            </w:r>
+          </w:p>
+        </w:tc>
+        <w:tc>
+          <w:tcPr>
+            <w:tcW w:w="0" w:type="auto"/>
+            <w:tcBorders>
+              <w:top w:val="single" w:sz="0" w:space="0" w:color="D3D3D3"/>
+              <w:left w:val="single" w:sz="0" w:space="0" w:color="D3D3D3"/>
+              <w:bottom w:val="single" w:sz="0" w:space="0" w:color="D3D3D3"/>
+              <w:right w:val="single" w:sz="0" w:space="0" w:color="D3D3D3"/>
+            </w:tcBorders>
+          </w:tcPr>
+          <w:p>
+            <w:pPr>
+              <w:keepNext/>
+              <w:spacing w:after="60"/>
+              <w:rPr>
+                <w:rFonts w:ascii="Aptos" w:hAnsi="Aptos"/>
+              </w:rPr>
+            </w:pPr>
+            <w:r>
+              <w:rPr>
+                <w:rFonts w:ascii="Aptos" w:hAnsi="Aptos"/>
+                <w:sz w:val="20"/>
+              </w:rPr>
+              <w:t>arid wasteland soil, farm dust microbiome, lakeshore soil, outdoor microbiome, outdoor haze microbiome, soil microbiome, woods soil</w:t>
             </w:r>
           </w:p>
         </w:tc>
@@ -920,49 +1074,55 @@
         </w:trPr>
         <w:tc>
           <w:tcPr>
-            <w:tcBorders>
-              <w:top w:val="single" w:space="0" w:color="D3D3D3"/>
-              <w:bottom w:val="single" w:space="0" w:color="D3D3D3"/>
-              <w:start w:val="single" w:space="0" w:color="D3D3D3"/>
-              <w:end w:val="single" w:space="0" w:color="D3D3D3"/>
-            </w:tcBorders>
-          </w:tcPr>
-          <w:p>
-            <w:pPr>
-              <w:spacing w:before="0" w:after="60"/>
-              <w:keepNext/>
-              <w:jc w:val="start"/>
-            </w:pPr>
-            <w:r>
-              <w:rPr>
-                <w:rFonts w:ascii="Calibri" w:hAnsi="Calibri"/>
-                <w:sz w:val="20"/>
-              </w:rPr>
-              <w:t xml:space="default">pets</w:t>
-            </w:r>
-          </w:p>
-        </w:tc>
-        <w:tc>
-          <w:tcPr>
-            <w:tcBorders>
-              <w:top w:val="single" w:space="0" w:color="D3D3D3"/>
-              <w:bottom w:val="single" w:space="0" w:color="D3D3D3"/>
-              <w:start w:val="single" w:space="0" w:color="D3D3D3"/>
-              <w:end w:val="single" w:space="0" w:color="D3D3D3"/>
-            </w:tcBorders>
-          </w:tcPr>
-          <w:p>
-            <w:pPr>
-              <w:spacing w:before="0" w:after="60"/>
-              <w:keepNext/>
-              <w:jc w:val="start"/>
-            </w:pPr>
-            <w:r>
-              <w:rPr>
-                <w:rFonts w:ascii="Calibri" w:hAnsi="Calibri"/>
-                <w:sz w:val="20"/>
-              </w:rPr>
-              <w:t xml:space="default">birds, cat, dog, guinea pig, hamster, pets, rabbit</w:t>
+            <w:tcW w:w="0" w:type="auto"/>
+            <w:tcBorders>
+              <w:top w:val="single" w:sz="0" w:space="0" w:color="D3D3D3"/>
+              <w:left w:val="single" w:sz="0" w:space="0" w:color="D3D3D3"/>
+              <w:bottom w:val="single" w:sz="0" w:space="0" w:color="D3D3D3"/>
+              <w:right w:val="single" w:sz="0" w:space="0" w:color="D3D3D3"/>
+            </w:tcBorders>
+          </w:tcPr>
+          <w:p>
+            <w:pPr>
+              <w:keepNext/>
+              <w:spacing w:after="60"/>
+              <w:rPr>
+                <w:rFonts w:ascii="Aptos" w:hAnsi="Aptos"/>
+              </w:rPr>
+            </w:pPr>
+            <w:r>
+              <w:rPr>
+                <w:rFonts w:ascii="Aptos" w:hAnsi="Aptos"/>
+                <w:sz w:val="20"/>
+              </w:rPr>
+              <w:t>pets</w:t>
+            </w:r>
+          </w:p>
+        </w:tc>
+        <w:tc>
+          <w:tcPr>
+            <w:tcW w:w="0" w:type="auto"/>
+            <w:tcBorders>
+              <w:top w:val="single" w:sz="0" w:space="0" w:color="D3D3D3"/>
+              <w:left w:val="single" w:sz="0" w:space="0" w:color="D3D3D3"/>
+              <w:bottom w:val="single" w:sz="0" w:space="0" w:color="D3D3D3"/>
+              <w:right w:val="single" w:sz="0" w:space="0" w:color="D3D3D3"/>
+            </w:tcBorders>
+          </w:tcPr>
+          <w:p>
+            <w:pPr>
+              <w:keepNext/>
+              <w:spacing w:after="60"/>
+              <w:rPr>
+                <w:rFonts w:ascii="Aptos" w:hAnsi="Aptos"/>
+              </w:rPr>
+            </w:pPr>
+            <w:r>
+              <w:rPr>
+                <w:rFonts w:ascii="Aptos" w:hAnsi="Aptos"/>
+                <w:sz w:val="20"/>
+              </w:rPr>
+              <w:t>birds, cat, dog, guinea pig, hamster, pets, rabbit</w:t>
             </w:r>
           </w:p>
         </w:tc>
@@ -973,49 +1133,55 @@
         </w:trPr>
         <w:tc>
           <w:tcPr>
-            <w:tcBorders>
-              <w:top w:val="single" w:space="0" w:color="D3D3D3"/>
-              <w:bottom w:val="single" w:space="0" w:color="D3D3D3"/>
-              <w:start w:val="single" w:space="0" w:color="D3D3D3"/>
-              <w:end w:val="single" w:space="0" w:color="D3D3D3"/>
-            </w:tcBorders>
-          </w:tcPr>
-          <w:p>
-            <w:pPr>
-              <w:spacing w:before="0" w:after="60"/>
-              <w:keepNext/>
-              <w:jc w:val="start"/>
-            </w:pPr>
-            <w:r>
-              <w:rPr>
-                <w:rFonts w:ascii="Calibri" w:hAnsi="Calibri"/>
-                <w:sz w:val="20"/>
-              </w:rPr>
-              <w:t xml:space="default">season</w:t>
-            </w:r>
-          </w:p>
-        </w:tc>
-        <w:tc>
-          <w:tcPr>
-            <w:tcBorders>
-              <w:top w:val="single" w:space="0" w:color="D3D3D3"/>
-              <w:bottom w:val="single" w:space="0" w:color="D3D3D3"/>
-              <w:start w:val="single" w:space="0" w:color="D3D3D3"/>
-              <w:end w:val="single" w:space="0" w:color="D3D3D3"/>
-            </w:tcBorders>
-          </w:tcPr>
-          <w:p>
-            <w:pPr>
-              <w:spacing w:before="0" w:after="60"/>
-              <w:keepNext/>
-              <w:jc w:val="start"/>
-            </w:pPr>
-            <w:r>
-              <w:rPr>
-                <w:rFonts w:ascii="Calibri" w:hAnsi="Calibri"/>
-                <w:sz w:val="20"/>
-              </w:rPr>
-              <w:t xml:space="default">season, month of sampling</w:t>
+            <w:tcW w:w="0" w:type="auto"/>
+            <w:tcBorders>
+              <w:top w:val="single" w:sz="0" w:space="0" w:color="D3D3D3"/>
+              <w:left w:val="single" w:sz="0" w:space="0" w:color="D3D3D3"/>
+              <w:bottom w:val="single" w:sz="0" w:space="0" w:color="D3D3D3"/>
+              <w:right w:val="single" w:sz="0" w:space="0" w:color="D3D3D3"/>
+            </w:tcBorders>
+          </w:tcPr>
+          <w:p>
+            <w:pPr>
+              <w:keepNext/>
+              <w:spacing w:after="60"/>
+              <w:rPr>
+                <w:rFonts w:ascii="Aptos" w:hAnsi="Aptos"/>
+              </w:rPr>
+            </w:pPr>
+            <w:r>
+              <w:rPr>
+                <w:rFonts w:ascii="Aptos" w:hAnsi="Aptos"/>
+                <w:sz w:val="20"/>
+              </w:rPr>
+              <w:t>season</w:t>
+            </w:r>
+          </w:p>
+        </w:tc>
+        <w:tc>
+          <w:tcPr>
+            <w:tcW w:w="0" w:type="auto"/>
+            <w:tcBorders>
+              <w:top w:val="single" w:sz="0" w:space="0" w:color="D3D3D3"/>
+              <w:left w:val="single" w:sz="0" w:space="0" w:color="D3D3D3"/>
+              <w:bottom w:val="single" w:sz="0" w:space="0" w:color="D3D3D3"/>
+              <w:right w:val="single" w:sz="0" w:space="0" w:color="D3D3D3"/>
+            </w:tcBorders>
+          </w:tcPr>
+          <w:p>
+            <w:pPr>
+              <w:keepNext/>
+              <w:spacing w:after="60"/>
+              <w:rPr>
+                <w:rFonts w:ascii="Aptos" w:hAnsi="Aptos"/>
+              </w:rPr>
+            </w:pPr>
+            <w:r>
+              <w:rPr>
+                <w:rFonts w:ascii="Aptos" w:hAnsi="Aptos"/>
+                <w:sz w:val="20"/>
+              </w:rPr>
+              <w:t>season, month of sampling</w:t>
             </w:r>
           </w:p>
         </w:tc>
@@ -1026,49 +1192,55 @@
         </w:trPr>
         <w:tc>
           <w:tcPr>
-            <w:tcBorders>
-              <w:top w:val="single" w:space="0" w:color="D3D3D3"/>
-              <w:bottom w:val="single" w:space="0" w:color="D3D3D3"/>
-              <w:start w:val="single" w:space="0" w:color="D3D3D3"/>
-              <w:end w:val="single" w:space="0" w:color="D3D3D3"/>
-            </w:tcBorders>
-          </w:tcPr>
-          <w:p>
-            <w:pPr>
-              <w:spacing w:before="0" w:after="60"/>
-              <w:keepNext/>
-              <w:jc w:val="start"/>
-            </w:pPr>
-            <w:r>
-              <w:rPr>
-                <w:rFonts w:ascii="Calibri" w:hAnsi="Calibri"/>
-                <w:sz w:val="20"/>
-              </w:rPr>
-              <w:t xml:space="default">smoking</w:t>
-            </w:r>
-          </w:p>
-        </w:tc>
-        <w:tc>
-          <w:tcPr>
-            <w:tcBorders>
-              <w:top w:val="single" w:space="0" w:color="D3D3D3"/>
-              <w:bottom w:val="single" w:space="0" w:color="D3D3D3"/>
-              <w:start w:val="single" w:space="0" w:color="D3D3D3"/>
-              <w:end w:val="single" w:space="0" w:color="D3D3D3"/>
-            </w:tcBorders>
-          </w:tcPr>
-          <w:p>
-            <w:pPr>
-              <w:spacing w:before="0" w:after="60"/>
-              <w:keepNext/>
-              <w:jc w:val="start"/>
-            </w:pPr>
-            <w:r>
-              <w:rPr>
-                <w:rFonts w:ascii="Calibri" w:hAnsi="Calibri"/>
-                <w:sz w:val="20"/>
-              </w:rPr>
-              <w:t xml:space="default">smoking, tobacco exposure</w:t>
+            <w:tcW w:w="0" w:type="auto"/>
+            <w:tcBorders>
+              <w:top w:val="single" w:sz="0" w:space="0" w:color="D3D3D3"/>
+              <w:left w:val="single" w:sz="0" w:space="0" w:color="D3D3D3"/>
+              <w:bottom w:val="single" w:sz="0" w:space="0" w:color="D3D3D3"/>
+              <w:right w:val="single" w:sz="0" w:space="0" w:color="D3D3D3"/>
+            </w:tcBorders>
+          </w:tcPr>
+          <w:p>
+            <w:pPr>
+              <w:keepNext/>
+              <w:spacing w:after="60"/>
+              <w:rPr>
+                <w:rFonts w:ascii="Aptos" w:hAnsi="Aptos"/>
+              </w:rPr>
+            </w:pPr>
+            <w:r>
+              <w:rPr>
+                <w:rFonts w:ascii="Aptos" w:hAnsi="Aptos"/>
+                <w:sz w:val="20"/>
+              </w:rPr>
+              <w:t>smoking</w:t>
+            </w:r>
+          </w:p>
+        </w:tc>
+        <w:tc>
+          <w:tcPr>
+            <w:tcW w:w="0" w:type="auto"/>
+            <w:tcBorders>
+              <w:top w:val="single" w:sz="0" w:space="0" w:color="D3D3D3"/>
+              <w:left w:val="single" w:sz="0" w:space="0" w:color="D3D3D3"/>
+              <w:bottom w:val="single" w:sz="0" w:space="0" w:color="D3D3D3"/>
+              <w:right w:val="single" w:sz="0" w:space="0" w:color="D3D3D3"/>
+            </w:tcBorders>
+          </w:tcPr>
+          <w:p>
+            <w:pPr>
+              <w:keepNext/>
+              <w:spacing w:after="60"/>
+              <w:rPr>
+                <w:rFonts w:ascii="Aptos" w:hAnsi="Aptos"/>
+              </w:rPr>
+            </w:pPr>
+            <w:r>
+              <w:rPr>
+                <w:rFonts w:ascii="Aptos" w:hAnsi="Aptos"/>
+                <w:sz w:val="20"/>
+              </w:rPr>
+              <w:t>smoking, tobacco exposure</w:t>
             </w:r>
           </w:p>
         </w:tc>
@@ -1079,49 +1251,55 @@
         </w:trPr>
         <w:tc>
           <w:tcPr>
-            <w:tcBorders>
-              <w:top w:val="single" w:space="0" w:color="D3D3D3"/>
-              <w:bottom w:val="single" w:space="0" w:color="D3D3D3"/>
-              <w:start w:val="single" w:space="0" w:color="D3D3D3"/>
-              <w:end w:val="single" w:space="0" w:color="D3D3D3"/>
-            </w:tcBorders>
-          </w:tcPr>
-          <w:p>
-            <w:pPr>
-              <w:spacing w:before="0" w:after="60"/>
-              <w:keepNext/>
-              <w:jc w:val="start"/>
-            </w:pPr>
-            <w:r>
-              <w:rPr>
-                <w:rFonts w:ascii="Calibri" w:hAnsi="Calibri"/>
-                <w:sz w:val="20"/>
-              </w:rPr>
-              <w:t xml:space="default">temperature</w:t>
-            </w:r>
-          </w:p>
-        </w:tc>
-        <w:tc>
-          <w:tcPr>
-            <w:tcBorders>
-              <w:top w:val="single" w:space="0" w:color="D3D3D3"/>
-              <w:bottom w:val="single" w:space="0" w:color="D3D3D3"/>
-              <w:start w:val="single" w:space="0" w:color="D3D3D3"/>
-              <w:end w:val="single" w:space="0" w:color="D3D3D3"/>
-            </w:tcBorders>
-          </w:tcPr>
-          <w:p>
-            <w:pPr>
-              <w:spacing w:before="0" w:after="60"/>
-              <w:keepNext/>
-              <w:jc w:val="start"/>
-            </w:pPr>
-            <w:r>
-              <w:rPr>
-                <w:rFonts w:ascii="Calibri" w:hAnsi="Calibri"/>
-                <w:sz w:val="20"/>
-              </w:rPr>
-              <w:t xml:space="default">temperature, temperature outdoor, temperature variance</w:t>
+            <w:tcW w:w="0" w:type="auto"/>
+            <w:tcBorders>
+              <w:top w:val="single" w:sz="0" w:space="0" w:color="D3D3D3"/>
+              <w:left w:val="single" w:sz="0" w:space="0" w:color="D3D3D3"/>
+              <w:bottom w:val="single" w:sz="0" w:space="0" w:color="D3D3D3"/>
+              <w:right w:val="single" w:sz="0" w:space="0" w:color="D3D3D3"/>
+            </w:tcBorders>
+          </w:tcPr>
+          <w:p>
+            <w:pPr>
+              <w:keepNext/>
+              <w:spacing w:after="60"/>
+              <w:rPr>
+                <w:rFonts w:ascii="Aptos" w:hAnsi="Aptos"/>
+              </w:rPr>
+            </w:pPr>
+            <w:r>
+              <w:rPr>
+                <w:rFonts w:ascii="Aptos" w:hAnsi="Aptos"/>
+                <w:sz w:val="20"/>
+              </w:rPr>
+              <w:t>temperature</w:t>
+            </w:r>
+          </w:p>
+        </w:tc>
+        <w:tc>
+          <w:tcPr>
+            <w:tcW w:w="0" w:type="auto"/>
+            <w:tcBorders>
+              <w:top w:val="single" w:sz="0" w:space="0" w:color="D3D3D3"/>
+              <w:left w:val="single" w:sz="0" w:space="0" w:color="D3D3D3"/>
+              <w:bottom w:val="single" w:sz="0" w:space="0" w:color="D3D3D3"/>
+              <w:right w:val="single" w:sz="0" w:space="0" w:color="D3D3D3"/>
+            </w:tcBorders>
+          </w:tcPr>
+          <w:p>
+            <w:pPr>
+              <w:keepNext/>
+              <w:spacing w:after="60"/>
+              <w:rPr>
+                <w:rFonts w:ascii="Aptos" w:hAnsi="Aptos"/>
+              </w:rPr>
+            </w:pPr>
+            <w:r>
+              <w:rPr>
+                <w:rFonts w:ascii="Aptos" w:hAnsi="Aptos"/>
+                <w:sz w:val="20"/>
+              </w:rPr>
+              <w:t>temperature, temperature outdoor, temperature variance</w:t>
             </w:r>
           </w:p>
         </w:tc>
@@ -1132,49 +1310,55 @@
         </w:trPr>
         <w:tc>
           <w:tcPr>
-            <w:tcBorders>
-              <w:top w:val="single" w:space="0" w:color="D3D3D3"/>
-              <w:bottom w:val="single" w:space="0" w:color="D3D3D3"/>
-              <w:start w:val="single" w:space="0" w:color="D3D3D3"/>
-              <w:end w:val="single" w:space="0" w:color="D3D3D3"/>
-            </w:tcBorders>
-          </w:tcPr>
-          <w:p>
-            <w:pPr>
-              <w:spacing w:before="0" w:after="60"/>
-              <w:keepNext/>
-              <w:jc w:val="start"/>
-            </w:pPr>
-            <w:r>
-              <w:rPr>
-                <w:rFonts w:ascii="Calibri" w:hAnsi="Calibri"/>
-                <w:sz w:val="20"/>
-              </w:rPr>
-              <w:t xml:space="default">urbanicity</w:t>
-            </w:r>
-          </w:p>
-        </w:tc>
-        <w:tc>
-          <w:tcPr>
-            <w:tcBorders>
-              <w:top w:val="single" w:space="0" w:color="D3D3D3"/>
-              <w:bottom w:val="single" w:space="0" w:color="D3D3D3"/>
-              <w:start w:val="single" w:space="0" w:color="D3D3D3"/>
-              <w:end w:val="single" w:space="0" w:color="D3D3D3"/>
-            </w:tcBorders>
-          </w:tcPr>
-          <w:p>
-            <w:pPr>
-              <w:spacing w:before="0" w:after="60"/>
-              <w:keepNext/>
-              <w:jc w:val="start"/>
-            </w:pPr>
-            <w:r>
-              <w:rPr>
-                <w:rFonts w:ascii="Calibri" w:hAnsi="Calibri"/>
-                <w:sz w:val="20"/>
-              </w:rPr>
-              <w:t xml:space="default">urbanicity</w:t>
+            <w:tcW w:w="0" w:type="auto"/>
+            <w:tcBorders>
+              <w:top w:val="single" w:sz="0" w:space="0" w:color="D3D3D3"/>
+              <w:left w:val="single" w:sz="0" w:space="0" w:color="D3D3D3"/>
+              <w:bottom w:val="single" w:sz="0" w:space="0" w:color="D3D3D3"/>
+              <w:right w:val="single" w:sz="0" w:space="0" w:color="D3D3D3"/>
+            </w:tcBorders>
+          </w:tcPr>
+          <w:p>
+            <w:pPr>
+              <w:keepNext/>
+              <w:spacing w:after="60"/>
+              <w:rPr>
+                <w:rFonts w:ascii="Aptos" w:hAnsi="Aptos"/>
+              </w:rPr>
+            </w:pPr>
+            <w:r>
+              <w:rPr>
+                <w:rFonts w:ascii="Aptos" w:hAnsi="Aptos"/>
+                <w:sz w:val="20"/>
+              </w:rPr>
+              <w:t>urbanicity</w:t>
+            </w:r>
+          </w:p>
+        </w:tc>
+        <w:tc>
+          <w:tcPr>
+            <w:tcW w:w="0" w:type="auto"/>
+            <w:tcBorders>
+              <w:top w:val="single" w:sz="0" w:space="0" w:color="D3D3D3"/>
+              <w:left w:val="single" w:sz="0" w:space="0" w:color="D3D3D3"/>
+              <w:bottom w:val="single" w:sz="0" w:space="0" w:color="D3D3D3"/>
+              <w:right w:val="single" w:sz="0" w:space="0" w:color="D3D3D3"/>
+            </w:tcBorders>
+          </w:tcPr>
+          <w:p>
+            <w:pPr>
+              <w:keepNext/>
+              <w:spacing w:after="60"/>
+              <w:rPr>
+                <w:rFonts w:ascii="Aptos" w:hAnsi="Aptos"/>
+              </w:rPr>
+            </w:pPr>
+            <w:r>
+              <w:rPr>
+                <w:rFonts w:ascii="Aptos" w:hAnsi="Aptos"/>
+                <w:sz w:val="20"/>
+              </w:rPr>
+              <w:t>urbanicity, urban/rural</w:t>
             </w:r>
           </w:p>
         </w:tc>
@@ -1185,49 +1369,56 @@
         </w:trPr>
         <w:tc>
           <w:tcPr>
-            <w:tcBorders>
-              <w:top w:val="single" w:space="0" w:color="D3D3D3"/>
-              <w:bottom w:val="single" w:space="0" w:color="D3D3D3"/>
-              <w:start w:val="single" w:space="0" w:color="D3D3D3"/>
-              <w:end w:val="single" w:space="0" w:color="D3D3D3"/>
-            </w:tcBorders>
-          </w:tcPr>
-          <w:p>
-            <w:pPr>
-              <w:spacing w:before="0" w:after="60"/>
-              <w:keepNext/>
-              <w:jc w:val="start"/>
-            </w:pPr>
-            <w:r>
-              <w:rPr>
-                <w:rFonts w:ascii="Calibri" w:hAnsi="Calibri"/>
-                <w:sz w:val="20"/>
-              </w:rPr>
-              <w:t xml:space="default">ventilation</w:t>
-            </w:r>
-          </w:p>
-        </w:tc>
-        <w:tc>
-          <w:tcPr>
-            <w:tcBorders>
-              <w:top w:val="single" w:space="0" w:color="D3D3D3"/>
-              <w:bottom w:val="single" w:space="0" w:color="D3D3D3"/>
-              <w:start w:val="single" w:space="0" w:color="D3D3D3"/>
-              <w:end w:val="single" w:space="0" w:color="D3D3D3"/>
-            </w:tcBorders>
-          </w:tcPr>
-          <w:p>
-            <w:pPr>
-              <w:spacing w:before="0" w:after="60"/>
-              <w:keepNext/>
-              <w:jc w:val="start"/>
-            </w:pPr>
-            <w:r>
-              <w:rPr>
-                <w:rFonts w:ascii="Calibri" w:hAnsi="Calibri"/>
-                <w:sz w:val="20"/>
-              </w:rPr>
-              <w:t xml:space="default">aeration time, airflow rate, air conditioning, air exchange rate, natural ventilation, number of windows, outdoor air delivery rate, proportion of apertures, type of ventilation, ventilation</w:t>
+            <w:tcW w:w="0" w:type="auto"/>
+            <w:tcBorders>
+              <w:top w:val="single" w:sz="0" w:space="0" w:color="D3D3D3"/>
+              <w:left w:val="single" w:sz="0" w:space="0" w:color="D3D3D3"/>
+              <w:bottom w:val="single" w:sz="0" w:space="0" w:color="D3D3D3"/>
+              <w:right w:val="single" w:sz="0" w:space="0" w:color="D3D3D3"/>
+            </w:tcBorders>
+          </w:tcPr>
+          <w:p>
+            <w:pPr>
+              <w:keepNext/>
+              <w:spacing w:after="60"/>
+              <w:rPr>
+                <w:rFonts w:ascii="Aptos" w:hAnsi="Aptos"/>
+              </w:rPr>
+            </w:pPr>
+            <w:r>
+              <w:rPr>
+                <w:rFonts w:ascii="Aptos" w:hAnsi="Aptos"/>
+                <w:sz w:val="20"/>
+              </w:rPr>
+              <w:lastRenderedPageBreak/>
+              <w:t>ventilation</w:t>
+            </w:r>
+          </w:p>
+        </w:tc>
+        <w:tc>
+          <w:tcPr>
+            <w:tcW w:w="0" w:type="auto"/>
+            <w:tcBorders>
+              <w:top w:val="single" w:sz="0" w:space="0" w:color="D3D3D3"/>
+              <w:left w:val="single" w:sz="0" w:space="0" w:color="D3D3D3"/>
+              <w:bottom w:val="single" w:sz="0" w:space="0" w:color="D3D3D3"/>
+              <w:right w:val="single" w:sz="0" w:space="0" w:color="D3D3D3"/>
+            </w:tcBorders>
+          </w:tcPr>
+          <w:p>
+            <w:pPr>
+              <w:keepNext/>
+              <w:spacing w:after="60"/>
+              <w:rPr>
+                <w:rFonts w:ascii="Aptos" w:hAnsi="Aptos"/>
+              </w:rPr>
+            </w:pPr>
+            <w:r>
+              <w:rPr>
+                <w:rFonts w:ascii="Aptos" w:hAnsi="Aptos"/>
+                <w:sz w:val="20"/>
+              </w:rPr>
+              <w:t>aeration time, airflow rate, air conditioning, air exchange rate, natural ventilation, number of windows, outdoor air delivery rate, proportion of apertures, type of ventilation, ventilation</w:t>
             </w:r>
           </w:p>
         </w:tc>
@@ -1238,49 +1429,55 @@
         </w:trPr>
         <w:tc>
           <w:tcPr>
-            <w:tcBorders>
-              <w:top w:val="single" w:space="0" w:color="D3D3D3"/>
-              <w:bottom w:val="single" w:space="0" w:color="D3D3D3"/>
-              <w:start w:val="single" w:space="0" w:color="D3D3D3"/>
-              <w:end w:val="single" w:space="0" w:color="D3D3D3"/>
-            </w:tcBorders>
-          </w:tcPr>
-          <w:p>
-            <w:pPr>
-              <w:spacing w:before="0" w:after="60"/>
-              <w:keepNext/>
-              <w:jc w:val="start"/>
-            </w:pPr>
-            <w:r>
-              <w:rPr>
-                <w:rFonts w:ascii="Calibri" w:hAnsi="Calibri"/>
-                <w:sz w:val="20"/>
-              </w:rPr>
-              <w:t xml:space="default">water sources</w:t>
-            </w:r>
-          </w:p>
-        </w:tc>
-        <w:tc>
-          <w:tcPr>
-            <w:tcBorders>
-              <w:top w:val="single" w:space="0" w:color="D3D3D3"/>
-              <w:bottom w:val="single" w:space="0" w:color="D3D3D3"/>
-              <w:start w:val="single" w:space="0" w:color="D3D3D3"/>
-              <w:end w:val="single" w:space="0" w:color="D3D3D3"/>
-            </w:tcBorders>
-          </w:tcPr>
-          <w:p>
-            <w:pPr>
-              <w:spacing w:before="0" w:after="60"/>
-              <w:keepNext/>
-              <w:jc w:val="start"/>
-            </w:pPr>
-            <w:r>
-              <w:rPr>
-                <w:rFonts w:ascii="Calibri" w:hAnsi="Calibri"/>
-                <w:sz w:val="20"/>
-              </w:rPr>
-              <w:t xml:space="default">distance to water, water sources</w:t>
+            <w:tcW w:w="0" w:type="auto"/>
+            <w:tcBorders>
+              <w:top w:val="single" w:sz="0" w:space="0" w:color="D3D3D3"/>
+              <w:left w:val="single" w:sz="0" w:space="0" w:color="D3D3D3"/>
+              <w:bottom w:val="single" w:sz="0" w:space="0" w:color="D3D3D3"/>
+              <w:right w:val="single" w:sz="0" w:space="0" w:color="D3D3D3"/>
+            </w:tcBorders>
+          </w:tcPr>
+          <w:p>
+            <w:pPr>
+              <w:keepNext/>
+              <w:spacing w:after="60"/>
+              <w:rPr>
+                <w:rFonts w:ascii="Aptos" w:hAnsi="Aptos"/>
+              </w:rPr>
+            </w:pPr>
+            <w:r>
+              <w:rPr>
+                <w:rFonts w:ascii="Aptos" w:hAnsi="Aptos"/>
+                <w:sz w:val="20"/>
+              </w:rPr>
+              <w:t>water sources</w:t>
+            </w:r>
+          </w:p>
+        </w:tc>
+        <w:tc>
+          <w:tcPr>
+            <w:tcW w:w="0" w:type="auto"/>
+            <w:tcBorders>
+              <w:top w:val="single" w:sz="0" w:space="0" w:color="D3D3D3"/>
+              <w:left w:val="single" w:sz="0" w:space="0" w:color="D3D3D3"/>
+              <w:bottom w:val="single" w:sz="0" w:space="0" w:color="D3D3D3"/>
+              <w:right w:val="single" w:sz="0" w:space="0" w:color="D3D3D3"/>
+            </w:tcBorders>
+          </w:tcPr>
+          <w:p>
+            <w:pPr>
+              <w:keepNext/>
+              <w:spacing w:after="60"/>
+              <w:rPr>
+                <w:rFonts w:ascii="Aptos" w:hAnsi="Aptos"/>
+              </w:rPr>
+            </w:pPr>
+            <w:r>
+              <w:rPr>
+                <w:rFonts w:ascii="Aptos" w:hAnsi="Aptos"/>
+                <w:sz w:val="20"/>
+              </w:rPr>
+              <w:t>distance to water, water sources</w:t>
             </w:r>
           </w:p>
         </w:tc>
@@ -1291,54 +1488,74 @@
         </w:trPr>
         <w:tc>
           <w:tcPr>
-            <w:tcBorders>
-              <w:top w:val="single" w:space="0" w:color="D3D3D3"/>
-              <w:bottom w:val="single" w:space="0" w:color="D3D3D3"/>
-              <w:start w:val="single" w:space="0" w:color="D3D3D3"/>
-              <w:end w:val="single" w:space="0" w:color="D3D3D3"/>
-            </w:tcBorders>
-          </w:tcPr>
-          <w:p>
-            <w:pPr>
-              <w:spacing w:before="0" w:after="60"/>
-              <w:keepNext/>
-              <w:jc w:val="start"/>
-            </w:pPr>
-            <w:r>
-              <w:rPr>
-                <w:rFonts w:ascii="Calibri" w:hAnsi="Calibri"/>
-                <w:sz w:val="20"/>
-              </w:rPr>
-              <w:t xml:space="default">other</w:t>
-            </w:r>
-          </w:p>
-        </w:tc>
-        <w:tc>
-          <w:tcPr>
-            <w:tcBorders>
-              <w:top w:val="single" w:space="0" w:color="D3D3D3"/>
-              <w:bottom w:val="single" w:space="0" w:color="D3D3D3"/>
-              <w:start w:val="single" w:space="0" w:color="D3D3D3"/>
-              <w:end w:val="single" w:space="0" w:color="D3D3D3"/>
-            </w:tcBorders>
-          </w:tcPr>
-          <w:p>
-            <w:pPr>
-              <w:spacing w:before="0" w:after="60"/>
-              <w:keepNext/>
-              <w:jc w:val="start"/>
-            </w:pPr>
-            <w:r>
-              <w:rPr>
-                <w:rFonts w:ascii="Calibri" w:hAnsi="Calibri"/>
-                <w:sz w:val="20"/>
-              </w:rPr>
-              <w:t xml:space="default">composting, carbon in dust, dust pH, dust salinity, dust redox potential, dust conductivity, grass seeds, height of sampling, human oral microbiome, nitrogen in dust, occupational exposure, soil pH, use of antimicrobials</w:t>
+            <w:tcW w:w="0" w:type="auto"/>
+            <w:tcBorders>
+              <w:top w:val="single" w:sz="0" w:space="0" w:color="D3D3D3"/>
+              <w:left w:val="single" w:sz="0" w:space="0" w:color="D3D3D3"/>
+              <w:bottom w:val="single" w:sz="0" w:space="0" w:color="D3D3D3"/>
+              <w:right w:val="single" w:sz="0" w:space="0" w:color="D3D3D3"/>
+            </w:tcBorders>
+          </w:tcPr>
+          <w:p>
+            <w:pPr>
+              <w:keepNext/>
+              <w:spacing w:after="60"/>
+              <w:rPr>
+                <w:rFonts w:ascii="Aptos" w:hAnsi="Aptos"/>
+              </w:rPr>
+            </w:pPr>
+            <w:r>
+              <w:rPr>
+                <w:rFonts w:ascii="Aptos" w:hAnsi="Aptos"/>
+                <w:sz w:val="20"/>
+              </w:rPr>
+              <w:t>other</w:t>
+            </w:r>
+          </w:p>
+        </w:tc>
+        <w:tc>
+          <w:tcPr>
+            <w:tcW w:w="0" w:type="auto"/>
+            <w:tcBorders>
+              <w:top w:val="single" w:sz="0" w:space="0" w:color="D3D3D3"/>
+              <w:left w:val="single" w:sz="0" w:space="0" w:color="D3D3D3"/>
+              <w:bottom w:val="single" w:sz="0" w:space="0" w:color="D3D3D3"/>
+              <w:right w:val="single" w:sz="0" w:space="0" w:color="D3D3D3"/>
+            </w:tcBorders>
+          </w:tcPr>
+          <w:p>
+            <w:pPr>
+              <w:keepNext/>
+              <w:spacing w:after="60"/>
+              <w:rPr>
+                <w:rFonts w:ascii="Aptos" w:hAnsi="Aptos"/>
+              </w:rPr>
+            </w:pPr>
+            <w:r>
+              <w:rPr>
+                <w:rFonts w:ascii="Aptos" w:hAnsi="Aptos"/>
+                <w:sz w:val="20"/>
+              </w:rPr>
+              <w:t>composting, carbon in dust, dust pH, dust salinity, dust redox potential, dust conductivity, grass seeds, height of sampling, human oral microbiome, nitrogen in dust, occupational exposure, soil pH, use of antimicrobials</w:t>
             </w:r>
           </w:p>
         </w:tc>
       </w:tr>
     </w:tbl>
+    <w:p>
+      <w:pPr>
+        <w:rPr>
+          <w:rFonts w:ascii="Aptos" w:hAnsi="Aptos"/>
+        </w:rPr>
+      </w:pPr>
+    </w:p>
+    <w:p>
+      <w:pPr>
+        <w:rPr>
+          <w:rFonts w:ascii="Aptos" w:hAnsi="Aptos"/>
+        </w:rPr>
+      </w:pPr>
+    </w:p>
     <w:sectPr>
       <w:type w:val="continuous"/>
       <w:pgSz w:w="11900" w:h="16840"/>
@@ -1350,13 +1567,27 @@
 </w:document>
 </file>
 
-<file path=word/comments.xml><?xml version="1.0" encoding="utf-8"?>
-<w:comments xmlns:wpc="http://schemas.microsoft.com/office/word/2010/wordprocessingCanvas" xmlns:mo="http://schemas.microsoft.com/office/mac/office/2008/main" xmlns:mc="http://schemas.openxmlformats.org/markup-compatibility/2006" xmlns:mv="urn:schemas-microsoft-com:mac:vml" xmlns:o="urn:schemas-microsoft-com:office:office" xmlns:r="http://schemas.openxmlformats.org/officeDocument/2006/relationships" xmlns:m="http://schemas.openxmlformats.org/officeDocument/2006/math" xmlns:v="urn:schemas-microsoft-com:vml" xmlns:wp14="http://schemas.microsoft.com/office/word/2010/wordprocessingDrawing" xmlns:wp="http://schemas.openxmlformats.org/drawingml/2006/wordprocessingDrawing" xmlns:w10="urn:schemas-microsoft-com:office:word" xmlns:w="http://schemas.openxmlformats.org/wordprocessingml/2006/main" xmlns:w14="http://schemas.microsoft.com/office/word/2010/wordml" xmlns:wpg="http://schemas.microsoft.com/office/word/2010/wordprocessingGroup" xmlns:wpi="http://schemas.microsoft.com/office/word/2010/wordprocessingInk" xmlns:wne="http://schemas.microsoft.com/office/word/2006/wordml" xmlns:wps="http://schemas.microsoft.com/office/word/2010/wordprocessingShape" mc:Ignorable="w14 wp14">
-</w:comments>
+<file path=word/endnotes.xml><?xml version="1.0" encoding="utf-8"?>
+<w:endnotes xmlns:wpc="http://schemas.microsoft.com/office/word/2010/wordprocessingCanvas" xmlns:cx="http://schemas.microsoft.com/office/drawing/2014/chartex" xmlns:cx1="http://schemas.microsoft.com/office/drawing/2015/9/8/chartex" xmlns:cx2="http://schemas.microsoft.com/office/drawing/2015/10/21/chartex" xmlns:cx3="http://schemas.microsoft.com/office/drawing/2016/5/9/chartex" xmlns:cx4="http://schemas.microsoft.com/office/drawing/2016/5/10/chartex" xmlns:cx5="http://schemas.microsoft.com/office/drawing/2016/5/11/chartex" xmlns:cx6="http://schemas.microsoft.com/office/drawing/2016/5/12/chartex" xmlns:cx7="http://schemas.microsoft.com/office/drawing/2016/5/13/chartex" xmlns:cx8="http://schemas.microsoft.com/office/drawing/2016/5/14/chartex" xmlns:mc="http://schemas.openxmlformats.org/markup-compatibility/2006" xmlns:aink="http://schemas.microsoft.com/office/drawing/2016/ink" xmlns:am3d="http://schemas.microsoft.com/office/drawing/2017/model3d" xmlns:o="urn:schemas-microsoft-com:office:office" xmlns:oel="http://schemas.microsoft.com/office/2019/extlst" xmlns:r="http://schemas.openxmlformats.org/officeDocument/2006/relationships" xmlns:m="http://schemas.openxmlformats.org/officeDocument/2006/math" xmlns:v="urn:schemas-microsoft-com:vml" xmlns:wp14="http://schemas.microsoft.com/office/word/2010/wordprocessingDrawing" xmlns:wp="http://schemas.openxmlformats.org/drawingml/2006/wordprocessingDrawing" xmlns:w10="urn:schemas-microsoft-com:office:word" xmlns:w="http://schemas.openxmlformats.org/wordprocessingml/2006/main" xmlns:w14="http://schemas.microsoft.com/office/word/2010/wordml" xmlns:w15="http://schemas.microsoft.com/office/word/2012/wordml" xmlns:w16cex="http://schemas.microsoft.com/office/word/2018/wordml/cex" xmlns:w16cid="http://schemas.microsoft.com/office/word/2016/wordml/cid" xmlns:w16="http://schemas.microsoft.com/office/word/2018/wordml" xmlns:w16du="http://schemas.microsoft.com/office/word/2023/wordml/word16du" xmlns:w16sdtdh="http://schemas.microsoft.com/office/word/2020/wordml/sdtdatahash" xmlns:w16se="http://schemas.microsoft.com/office/word/2015/wordml/symex" xmlns:wpg="http://schemas.microsoft.com/office/word/2010/wordprocessingGroup" xmlns:wpi="http://schemas.microsoft.com/office/word/2010/wordprocessingInk" xmlns:wne="http://schemas.microsoft.com/office/word/2006/wordml" xmlns:wps="http://schemas.microsoft.com/office/word/2010/wordprocessingShape" mc:Ignorable="w14 w15 w16se w16cid w16 w16cex w16sdtdh w16du wp14">
+  <w:endnote w:type="separator" w:id="-1">
+    <w:p>
+      <w:r>
+        <w:separator/>
+      </w:r>
+    </w:p>
+  </w:endnote>
+  <w:endnote w:type="continuationSeparator" w:id="0">
+    <w:p>
+      <w:r>
+        <w:continuationSeparator/>
+      </w:r>
+    </w:p>
+  </w:endnote>
+</w:endnotes>
 </file>
 
 <file path=word/footnotes.xml><?xml version="1.0" encoding="utf-8"?>
-<w:footnotes xmlns:wpc="http://schemas.microsoft.com/office/word/2010/wordprocessingCanvas" xmlns:mo="http://schemas.microsoft.com/office/mac/office/2008/main" xmlns:mc="http://schemas.openxmlformats.org/markup-compatibility/2006" xmlns:mv="urn:schemas-microsoft-com:mac:vml" xmlns:o="urn:schemas-microsoft-com:office:office" xmlns:r="http://schemas.openxmlformats.org/officeDocument/2006/relationships" xmlns:m="http://schemas.openxmlformats.org/officeDocument/2006/math" xmlns:v="urn:schemas-microsoft-com:vml" xmlns:wp14="http://schemas.microsoft.com/office/word/2010/wordprocessingDrawing" xmlns:wp="http://schemas.openxmlformats.org/drawingml/2006/wordprocessingDrawing" xmlns:w10="urn:schemas-microsoft-com:office:word" xmlns:w="http://schemas.openxmlformats.org/wordprocessingml/2006/main" xmlns:w14="http://schemas.microsoft.com/office/word/2010/wordml" xmlns:wpg="http://schemas.microsoft.com/office/word/2010/wordprocessingGroup" xmlns:wpi="http://schemas.microsoft.com/office/word/2010/wordprocessingInk" xmlns:wne="http://schemas.microsoft.com/office/word/2006/wordml" xmlns:wps="http://schemas.microsoft.com/office/word/2010/wordprocessingShape" mc:Ignorable="w14 wp14">
+<w:footnotes xmlns:wpc="http://schemas.microsoft.com/office/word/2010/wordprocessingCanvas" xmlns:cx="http://schemas.microsoft.com/office/drawing/2014/chartex" xmlns:cx1="http://schemas.microsoft.com/office/drawing/2015/9/8/chartex" xmlns:cx2="http://schemas.microsoft.com/office/drawing/2015/10/21/chartex" xmlns:cx3="http://schemas.microsoft.com/office/drawing/2016/5/9/chartex" xmlns:cx4="http://schemas.microsoft.com/office/drawing/2016/5/10/chartex" xmlns:cx5="http://schemas.microsoft.com/office/drawing/2016/5/11/chartex" xmlns:cx6="http://schemas.microsoft.com/office/drawing/2016/5/12/chartex" xmlns:cx7="http://schemas.microsoft.com/office/drawing/2016/5/13/chartex" xmlns:cx8="http://schemas.microsoft.com/office/drawing/2016/5/14/chartex" xmlns:mc="http://schemas.openxmlformats.org/markup-compatibility/2006" xmlns:aink="http://schemas.microsoft.com/office/drawing/2016/ink" xmlns:am3d="http://schemas.microsoft.com/office/drawing/2017/model3d" xmlns:o="urn:schemas-microsoft-com:office:office" xmlns:oel="http://schemas.microsoft.com/office/2019/extlst" xmlns:r="http://schemas.openxmlformats.org/officeDocument/2006/relationships" xmlns:m="http://schemas.openxmlformats.org/officeDocument/2006/math" xmlns:v="urn:schemas-microsoft-com:vml" xmlns:wp14="http://schemas.microsoft.com/office/word/2010/wordprocessingDrawing" xmlns:wp="http://schemas.openxmlformats.org/drawingml/2006/wordprocessingDrawing" xmlns:w10="urn:schemas-microsoft-com:office:word" xmlns:w="http://schemas.openxmlformats.org/wordprocessingml/2006/main" xmlns:w14="http://schemas.microsoft.com/office/word/2010/wordml" xmlns:w15="http://schemas.microsoft.com/office/word/2012/wordml" xmlns:w16cex="http://schemas.microsoft.com/office/word/2018/wordml/cex" xmlns:w16cid="http://schemas.microsoft.com/office/word/2016/wordml/cid" xmlns:w16="http://schemas.microsoft.com/office/word/2018/wordml" xmlns:w16du="http://schemas.microsoft.com/office/word/2023/wordml/word16du" xmlns:w16sdtdh="http://schemas.microsoft.com/office/word/2020/wordml/sdtdatahash" xmlns:w16se="http://schemas.microsoft.com/office/word/2015/wordml/symex" xmlns:wpg="http://schemas.microsoft.com/office/word/2010/wordprocessingGroup" xmlns:wpi="http://schemas.microsoft.com/office/word/2010/wordprocessingInk" xmlns:wne="http://schemas.microsoft.com/office/word/2006/wordml" xmlns:wps="http://schemas.microsoft.com/office/word/2010/wordprocessingShape" mc:Ignorable="w14 w15 w16se w16cid w16 w16cex w16sdtdh w16du wp14">
   <w:footnote w:type="separator" w:id="-1">
     <w:p>
       <w:r>
@@ -1375,7 +1606,7 @@
 </file>
 
 <file path=word/numbering.xml><?xml version="1.0" encoding="utf-8"?>
-<w:numbering xmlns:wpc="http://schemas.microsoft.com/office/word/2010/wordprocessingCanvas" xmlns:cx="http://schemas.microsoft.com/office/drawing/2014/chartex" xmlns:cx1="http://schemas.microsoft.com/office/drawing/2015/9/8/chartex" xmlns:cx2="http://schemas.microsoft.com/office/drawing/2015/10/21/chartex" xmlns:cx3="http://schemas.microsoft.com/office/drawing/2016/5/9/chartex" xmlns:cx4="http://schemas.microsoft.com/office/drawing/2016/5/10/chartex" xmlns:cx5="http://schemas.microsoft.com/office/drawing/2016/5/11/chartex" xmlns:cx6="http://schemas.microsoft.com/office/drawing/2016/5/12/chartex" xmlns:cx7="http://schemas.microsoft.com/office/drawing/2016/5/13/chartex" xmlns:cx8="http://schemas.microsoft.com/office/drawing/2016/5/14/chartex" xmlns:mc="http://schemas.openxmlformats.org/markup-compatibility/2006" xmlns:aink="http://schemas.microsoft.com/office/drawing/2016/ink" xmlns:am3d="http://schemas.microsoft.com/office/drawing/2017/model3d" xmlns:o="urn:schemas-microsoft-com:office:office" xmlns:r="http://schemas.openxmlformats.org/officeDocument/2006/relationships" xmlns:m="http://schemas.openxmlformats.org/officeDocument/2006/math" xmlns:v="urn:schemas-microsoft-com:vml" xmlns:wp14="http://schemas.microsoft.com/office/word/2010/wordprocessingDrawing" xmlns:wp="http://schemas.openxmlformats.org/drawingml/2006/wordprocessingDrawing" xmlns:w10="urn:schemas-microsoft-com:office:word" xmlns:w="http://schemas.openxmlformats.org/wordprocessingml/2006/main" xmlns:w14="http://schemas.microsoft.com/office/word/2010/wordml" xmlns:w15="http://schemas.microsoft.com/office/word/2012/wordml" xmlns:w16cex="http://schemas.microsoft.com/office/word/2018/wordml/cex" xmlns:w16cid="http://schemas.microsoft.com/office/word/2016/wordml/cid" xmlns:w16="http://schemas.microsoft.com/office/word/2018/wordml" xmlns:w16se="http://schemas.microsoft.com/office/word/2015/wordml/symex" xmlns:wpg="http://schemas.microsoft.com/office/word/2010/wordprocessingGroup" xmlns:wpi="http://schemas.microsoft.com/office/word/2010/wordprocessingInk" xmlns:wne="http://schemas.microsoft.com/office/word/2006/wordml" xmlns:wps="http://schemas.microsoft.com/office/word/2010/wordprocessingShape" mc:Ignorable="w14 w15 w16se w16cid w16 w16cex wp14">
+<w:numbering xmlns:wpc="http://schemas.microsoft.com/office/word/2010/wordprocessingCanvas" xmlns:cx="http://schemas.microsoft.com/office/drawing/2014/chartex" xmlns:cx1="http://schemas.microsoft.com/office/drawing/2015/9/8/chartex" xmlns:cx2="http://schemas.microsoft.com/office/drawing/2015/10/21/chartex" xmlns:cx3="http://schemas.microsoft.com/office/drawing/2016/5/9/chartex" xmlns:cx4="http://schemas.microsoft.com/office/drawing/2016/5/10/chartex" xmlns:cx5="http://schemas.microsoft.com/office/drawing/2016/5/11/chartex" xmlns:cx6="http://schemas.microsoft.com/office/drawing/2016/5/12/chartex" xmlns:cx7="http://schemas.microsoft.com/office/drawing/2016/5/13/chartex" xmlns:cx8="http://schemas.microsoft.com/office/drawing/2016/5/14/chartex" xmlns:mc="http://schemas.openxmlformats.org/markup-compatibility/2006" xmlns:aink="http://schemas.microsoft.com/office/drawing/2016/ink" xmlns:am3d="http://schemas.microsoft.com/office/drawing/2017/model3d" xmlns:o="urn:schemas-microsoft-com:office:office" xmlns:oel="http://schemas.microsoft.com/office/2019/extlst" xmlns:r="http://schemas.openxmlformats.org/officeDocument/2006/relationships" xmlns:m="http://schemas.openxmlformats.org/officeDocument/2006/math" xmlns:v="urn:schemas-microsoft-com:vml" xmlns:wp14="http://schemas.microsoft.com/office/word/2010/wordprocessingDrawing" xmlns:wp="http://schemas.openxmlformats.org/drawingml/2006/wordprocessingDrawing" xmlns:w10="urn:schemas-microsoft-com:office:word" xmlns:w="http://schemas.openxmlformats.org/wordprocessingml/2006/main" xmlns:w14="http://schemas.microsoft.com/office/word/2010/wordml" xmlns:w15="http://schemas.microsoft.com/office/word/2012/wordml" xmlns:w16cex="http://schemas.microsoft.com/office/word/2018/wordml/cex" xmlns:w16cid="http://schemas.microsoft.com/office/word/2016/wordml/cid" xmlns:w16="http://schemas.microsoft.com/office/word/2018/wordml" xmlns:w16du="http://schemas.microsoft.com/office/word/2023/wordml/word16du" xmlns:w16sdtdh="http://schemas.microsoft.com/office/word/2020/wordml/sdtdatahash" xmlns:w16se="http://schemas.microsoft.com/office/word/2015/wordml/symex" xmlns:wpg="http://schemas.microsoft.com/office/word/2010/wordprocessingGroup" xmlns:wpi="http://schemas.microsoft.com/office/word/2010/wordprocessingInk" xmlns:wne="http://schemas.microsoft.com/office/word/2006/wordml" xmlns:wps="http://schemas.microsoft.com/office/word/2010/wordprocessingShape" mc:Ignorable="w14 w15 w16se w16cid w16 w16cex w16sdtdh w16du wp14">
   <w:abstractNum w:abstractNumId="0" w15:restartNumberingAfterBreak="0">
     <w:nsid w:val="07E925FD"/>
     <w:multiLevelType w:val="multilevel"/>
@@ -1383,7 +1614,7 @@
     <w:lvl w:ilvl="0">
       <w:start w:val="1"/>
       <w:numFmt w:val="decimal"/>
-      <w:pStyle w:val="Titre1"/>
+      <w:pStyle w:val="Ttulo1"/>
       <w:lvlText w:val="%1."/>
       <w:lvlJc w:val="left"/>
       <w:pPr>
@@ -1393,7 +1624,7 @@
     <w:lvl w:ilvl="1">
       <w:start w:val="1"/>
       <w:numFmt w:val="decimal"/>
-      <w:pStyle w:val="Titre2"/>
+      <w:pStyle w:val="Ttulo2"/>
       <w:lvlText w:val="%1.%2."/>
       <w:lvlJc w:val="left"/>
       <w:pPr>
@@ -1403,7 +1634,7 @@
     <w:lvl w:ilvl="2">
       <w:start w:val="1"/>
       <w:numFmt w:val="decimal"/>
-      <w:pStyle w:val="Titre3"/>
+      <w:pStyle w:val="Ttulo3"/>
       <w:lvlText w:val="%1.%2.%3."/>
       <w:lvlJc w:val="left"/>
       <w:pPr>
@@ -1637,20 +1868,20 @@
       </w:pPr>
     </w:lvl>
   </w:abstractNum>
-  <w:num w:numId="1">
+  <w:num w:numId="1" w16cid:durableId="1447968308">
     <w:abstractNumId w:val="1"/>
   </w:num>
-  <w:num w:numId="2">
+  <w:num w:numId="2" w16cid:durableId="1582524495">
     <w:abstractNumId w:val="2"/>
   </w:num>
-  <w:num w:numId="3">
+  <w:num w:numId="3" w16cid:durableId="1554854222">
     <w:abstractNumId w:val="0"/>
   </w:num>
 </w:numbering>
 </file>
 
 <file path=word/styles.xml><?xml version="1.0" encoding="utf-8"?>
-<w:styles xmlns:mc="http://schemas.openxmlformats.org/markup-compatibility/2006" xmlns:r="http://schemas.openxmlformats.org/officeDocument/2006/relationships" xmlns:w="http://schemas.openxmlformats.org/wordprocessingml/2006/main" xmlns:w14="http://schemas.microsoft.com/office/word/2010/wordml" xmlns:w15="http://schemas.microsoft.com/office/word/2012/wordml" xmlns:w16cex="http://schemas.microsoft.com/office/word/2018/wordml/cex" xmlns:w16cid="http://schemas.microsoft.com/office/word/2016/wordml/cid" xmlns:w16="http://schemas.microsoft.com/office/word/2018/wordml" xmlns:w16se="http://schemas.microsoft.com/office/word/2015/wordml/symex" mc:Ignorable="w14 w15 w16se w16cid w16 w16cex">
+<w:styles xmlns:mc="http://schemas.openxmlformats.org/markup-compatibility/2006" xmlns:r="http://schemas.openxmlformats.org/officeDocument/2006/relationships" xmlns:w="http://schemas.openxmlformats.org/wordprocessingml/2006/main" xmlns:w14="http://schemas.microsoft.com/office/word/2010/wordml" xmlns:w15="http://schemas.microsoft.com/office/word/2012/wordml" xmlns:w16cex="http://schemas.microsoft.com/office/word/2018/wordml/cex" xmlns:w16cid="http://schemas.microsoft.com/office/word/2016/wordml/cid" xmlns:w16="http://schemas.microsoft.com/office/word/2018/wordml" xmlns:w16du="http://schemas.microsoft.com/office/word/2023/wordml/word16du" xmlns:w16sdtdh="http://schemas.microsoft.com/office/word/2020/wordml/sdtdatahash" xmlns:w16se="http://schemas.microsoft.com/office/word/2015/wordml/symex" mc:Ignorable="w14 w15 w16se w16cid w16 w16cex w16sdtdh w16du">
   <w:docDefaults>
     <w:rPrDefault>
       <w:rPr>
@@ -2035,11 +2266,11 @@
     <w:name w:val="Normal"/>
     <w:qFormat/>
   </w:style>
-  <w:style w:type="paragraph" w:styleId="Titre1">
+  <w:style w:type="paragraph" w:styleId="Ttulo1">
     <w:name w:val="heading 1"/>
     <w:basedOn w:val="Normal"/>
     <w:next w:val="Normal"/>
-    <w:link w:val="Titre1Car"/>
+    <w:link w:val="Ttulo1Car"/>
     <w:uiPriority w:val="9"/>
     <w:qFormat/>
     <w:rsid w:val="00362E65"/>
@@ -2063,11 +2294,11 @@
       <w:szCs w:val="32"/>
     </w:rPr>
   </w:style>
-  <w:style w:type="paragraph" w:styleId="Titre2">
+  <w:style w:type="paragraph" w:styleId="Ttulo2">
     <w:name w:val="heading 2"/>
     <w:basedOn w:val="Normal"/>
     <w:next w:val="Normal"/>
-    <w:link w:val="Titre2Car"/>
+    <w:link w:val="Ttulo2Car"/>
     <w:uiPriority w:val="9"/>
     <w:semiHidden/>
     <w:unhideWhenUsed/>
@@ -2091,11 +2322,11 @@
       <w:szCs w:val="26"/>
     </w:rPr>
   </w:style>
-  <w:style w:type="paragraph" w:styleId="Titre3">
+  <w:style w:type="paragraph" w:styleId="Ttulo3">
     <w:name w:val="heading 3"/>
     <w:basedOn w:val="Normal"/>
     <w:next w:val="Normal"/>
-    <w:link w:val="Titre3Car"/>
+    <w:link w:val="Ttulo3Car"/>
     <w:uiPriority w:val="9"/>
     <w:semiHidden/>
     <w:unhideWhenUsed/>
@@ -2117,13 +2348,13 @@
       <w:bCs/>
     </w:rPr>
   </w:style>
-  <w:style w:type="character" w:default="1" w:styleId="Policepardfaut">
+  <w:style w:type="character" w:default="1" w:styleId="Fuentedeprrafopredeter">
     <w:name w:val="Default Paragraph Font"/>
     <w:uiPriority w:val="1"/>
     <w:semiHidden/>
     <w:unhideWhenUsed/>
   </w:style>
-  <w:style w:type="table" w:default="1" w:styleId="TableauNormal">
+  <w:style w:type="table" w:default="1" w:styleId="Tablanormal">
     <w:name w:val="Normal Table"/>
     <w:uiPriority w:val="99"/>
     <w:semiHidden/>
@@ -2138,15 +2369,15 @@
       </w:tblCellMar>
     </w:tblPr>
   </w:style>
-  <w:style w:type="numbering" w:default="1" w:styleId="Aucuneliste">
+  <w:style w:type="numbering" w:default="1" w:styleId="Sinlista">
     <w:name w:val="No List"/>
     <w:uiPriority w:val="99"/>
     <w:semiHidden/>
     <w:unhideWhenUsed/>
   </w:style>
-  <w:style w:type="character" w:customStyle="1" w:styleId="strong">
-    <w:name w:val="strong"/>
-    <w:basedOn w:val="Policepardfaut"/>
+  <w:style w:type="character" w:customStyle="1" w:styleId="Textoennegrita1">
+    <w:name w:val="Texto en negrita1"/>
+    <w:basedOn w:val="Fuentedeprrafopredeter"/>
     <w:uiPriority w:val="1"/>
     <w:qFormat/>
     <w:rsid w:val="007B3E96"/>
@@ -2165,7 +2396,7 @@
   </w:style>
   <w:style w:type="table" w:customStyle="1" w:styleId="tabletemplate">
     <w:name w:val="table_template"/>
-    <w:basedOn w:val="TableauNormal"/>
+    <w:basedOn w:val="Tablanormal"/>
     <w:uiPriority w:val="59"/>
     <w:rsid w:val="00F12158"/>
     <w:pPr>
@@ -2201,9 +2432,9 @@
       </w:tcPr>
     </w:tblStylePr>
   </w:style>
-  <w:style w:type="table" w:styleId="Listeclaire-Accent2">
+  <w:style w:type="table" w:styleId="Listaclara-nfasis2">
     <w:name w:val="Light List Accent 2"/>
-    <w:basedOn w:val="TableauNormal"/>
+    <w:basedOn w:val="Tablanormal"/>
     <w:uiPriority w:val="61"/>
     <w:rsid w:val="00FC557F"/>
     <w:tblPr>
@@ -2283,10 +2514,10 @@
       </w:tcPr>
     </w:tblStylePr>
   </w:style>
-  <w:style w:type="character" w:customStyle="1" w:styleId="Titre1Car">
-    <w:name w:val="Titre 1 Car"/>
-    <w:basedOn w:val="Policepardfaut"/>
-    <w:link w:val="Titre1"/>
+  <w:style w:type="character" w:customStyle="1" w:styleId="Ttulo1Car">
+    <w:name w:val="Título 1 Car"/>
+    <w:basedOn w:val="Fuentedeprrafopredeter"/>
+    <w:link w:val="Ttulo1"/>
     <w:uiPriority w:val="9"/>
     <w:rsid w:val="00362E65"/>
     <w:rPr>
@@ -2297,10 +2528,10 @@
       <w:szCs w:val="32"/>
     </w:rPr>
   </w:style>
-  <w:style w:type="character" w:customStyle="1" w:styleId="Titre2Car">
-    <w:name w:val="Titre 2 Car"/>
-    <w:basedOn w:val="Policepardfaut"/>
-    <w:link w:val="Titre2"/>
+  <w:style w:type="character" w:customStyle="1" w:styleId="Ttulo2Car">
+    <w:name w:val="Título 2 Car"/>
+    <w:basedOn w:val="Fuentedeprrafopredeter"/>
+    <w:link w:val="Ttulo2"/>
     <w:uiPriority w:val="9"/>
     <w:semiHidden/>
     <w:rsid w:val="00362E65"/>
@@ -2312,10 +2543,10 @@
       <w:szCs w:val="26"/>
     </w:rPr>
   </w:style>
-  <w:style w:type="character" w:customStyle="1" w:styleId="Titre3Car">
-    <w:name w:val="Titre 3 Car"/>
-    <w:basedOn w:val="Policepardfaut"/>
-    <w:link w:val="Titre3"/>
+  <w:style w:type="character" w:customStyle="1" w:styleId="Ttulo3Car">
+    <w:name w:val="Título 3 Car"/>
+    <w:basedOn w:val="Fuentedeprrafopredeter"/>
+    <w:link w:val="Ttulo3"/>
     <w:uiPriority w:val="9"/>
     <w:semiHidden/>
     <w:rsid w:val="00362E65"/>
@@ -2344,9 +2575,9 @@
     <w:qFormat/>
     <w:rsid w:val="00AE18EF"/>
   </w:style>
-  <w:style w:type="table" w:styleId="Tableauprofessionnel">
+  <w:style w:type="table" w:styleId="Tablaprofesional">
     <w:name w:val="Table Professional"/>
-    <w:basedOn w:val="TableauNormal"/>
+    <w:basedOn w:val="Tablanormal"/>
     <w:uiPriority w:val="99"/>
     <w:semiHidden/>
     <w:unhideWhenUsed/>
@@ -2376,7 +2607,7 @@
       </w:tcPr>
     </w:tblStylePr>
   </w:style>
-  <w:style w:type="paragraph" w:styleId="TM1">
+  <w:style w:type="paragraph" w:styleId="TDC1">
     <w:name w:val="toc 1"/>
     <w:basedOn w:val="Normal"/>
     <w:next w:val="Normal"/>
@@ -2388,7 +2619,7 @@
       <w:spacing w:after="100"/>
     </w:pPr>
   </w:style>
-  <w:style w:type="paragraph" w:styleId="TM2">
+  <w:style w:type="paragraph" w:styleId="TDC2">
     <w:name w:val="toc 2"/>
     <w:basedOn w:val="Normal"/>
     <w:next w:val="Normal"/>
@@ -2401,10 +2632,10 @@
       <w:ind w:left="240"/>
     </w:pPr>
   </w:style>
-  <w:style w:type="paragraph" w:styleId="Textedebulles">
+  <w:style w:type="paragraph" w:styleId="Textodeglobo">
     <w:name w:val="Balloon Text"/>
     <w:basedOn w:val="Normal"/>
-    <w:link w:val="TextedebullesCar"/>
+    <w:link w:val="TextodegloboCar"/>
     <w:uiPriority w:val="99"/>
     <w:semiHidden/>
     <w:unhideWhenUsed/>
@@ -2415,10 +2646,10 @@
       <w:szCs w:val="18"/>
     </w:rPr>
   </w:style>
-  <w:style w:type="character" w:customStyle="1" w:styleId="TextedebullesCar">
-    <w:name w:val="Texte de bulles Car"/>
-    <w:basedOn w:val="Policepardfaut"/>
-    <w:link w:val="Textedebulles"/>
+  <w:style w:type="character" w:customStyle="1" w:styleId="TextodegloboCar">
+    <w:name w:val="Texto de globo Car"/>
+    <w:basedOn w:val="Fuentedeprrafopredeter"/>
+    <w:link w:val="Textodeglobo"/>
     <w:uiPriority w:val="99"/>
     <w:semiHidden/>
     <w:rsid w:val="00FB63E7"/>
@@ -2430,7 +2661,7 @@
   </w:style>
   <w:style w:type="character" w:customStyle="1" w:styleId="referenceid">
     <w:name w:val="reference_id"/>
-    <w:basedOn w:val="Policepardfaut"/>
+    <w:basedOn w:val="Fuentedeprrafopredeter"/>
     <w:uiPriority w:val="1"/>
     <w:rsid w:val="00457CF1"/>
     <w:rPr>
@@ -2448,6 +2679,48 @@
     <w:basedOn w:val="TableCaption"/>
     <w:next w:val="Normal"/>
     <w:rsid w:val="00901463"/>
+  </w:style>
+  <w:style w:type="paragraph" w:styleId="Encabezado">
+    <w:name w:val="header"/>
+    <w:basedOn w:val="Normal"/>
+    <w:link w:val="EncabezadoCar"/>
+    <w:uiPriority w:val="99"/>
+    <w:unhideWhenUsed/>
+    <w:rsid w:val="005A155E"/>
+    <w:pPr>
+      <w:tabs>
+        <w:tab w:val="center" w:pos="4419"/>
+        <w:tab w:val="right" w:pos="8838"/>
+      </w:tabs>
+    </w:pPr>
+  </w:style>
+  <w:style w:type="character" w:customStyle="1" w:styleId="EncabezadoCar">
+    <w:name w:val="Encabezado Car"/>
+    <w:basedOn w:val="Fuentedeprrafopredeter"/>
+    <w:link w:val="Encabezado"/>
+    <w:uiPriority w:val="99"/>
+    <w:rsid w:val="005A155E"/>
+  </w:style>
+  <w:style w:type="paragraph" w:styleId="Piedepgina">
+    <w:name w:val="footer"/>
+    <w:basedOn w:val="Normal"/>
+    <w:link w:val="PiedepginaCar"/>
+    <w:uiPriority w:val="99"/>
+    <w:unhideWhenUsed/>
+    <w:rsid w:val="005A155E"/>
+    <w:pPr>
+      <w:tabs>
+        <w:tab w:val="center" w:pos="4419"/>
+        <w:tab w:val="right" w:pos="8838"/>
+      </w:tabs>
+    </w:pPr>
+  </w:style>
+  <w:style w:type="character" w:customStyle="1" w:styleId="PiedepginaCar">
+    <w:name w:val="Pie de página Car"/>
+    <w:basedOn w:val="Fuentedeprrafopredeter"/>
+    <w:link w:val="Piedepgina"/>
+    <w:uiPriority w:val="99"/>
+    <w:rsid w:val="005A155E"/>
   </w:style>
 </w:styles>
 </file>
@@ -2773,8 +3046,17 @@
 </file>
 
 <file path=customXml/item1.xml><?xml version="1.0" encoding="utf-8"?>
-<ct:contentTypeSchema xmlns:ct="http://schemas.microsoft.com/office/2006/metadata/contentType" xmlns:ma="http://schemas.microsoft.com/office/2006/metadata/properties/metaAttributes" ct:_="" ma:_="" ma:contentTypeName="Documento" ma:contentTypeID="0x010100F58E3FCBC09ABD4B900DF486A49090E3" ma:contentTypeVersion="13" ma:contentTypeDescription="Crear nuevo documento." ma:contentTypeScope="" ma:versionID="ce0a82080332c9c12ab4dbc108daf70c">
-  <xsd:schema xmlns:xsd="http://www.w3.org/2001/XMLSchema" xmlns:xs="http://www.w3.org/2001/XMLSchema" xmlns:p="http://schemas.microsoft.com/office/2006/metadata/properties" xmlns:ns2="278d459e-5c08-4218-827a-24714685ac15" xmlns:ns3="59ce2dc8-f774-44d5-9ada-1e715f6406d7" targetNamespace="http://schemas.microsoft.com/office/2006/metadata/properties" ma:root="true" ma:fieldsID="be98cfcb0237a58e719d56c2e4f7d8b6" ns2:_="" ns3:_="">
+<?mso-contentType ?>
+<FormTemplates xmlns="http://schemas.microsoft.com/sharepoint/v3/contenttype/forms">
+  <Display>DocumentLibraryForm</Display>
+  <Edit>DocumentLibraryForm</Edit>
+  <New>DocumentLibraryForm</New>
+</FormTemplates>
+</file>
+
+<file path=customXml/item2.xml><?xml version="1.0" encoding="utf-8"?>
+<ct:contentTypeSchema xmlns:ct="http://schemas.microsoft.com/office/2006/metadata/contentType" xmlns:ma="http://schemas.microsoft.com/office/2006/metadata/properties/metaAttributes" ct:_="" ma:_="" ma:contentTypeName="Document" ma:contentTypeID="0x010100F58E3FCBC09ABD4B900DF486A49090E3" ma:contentTypeVersion="13" ma:contentTypeDescription="Create a new document." ma:contentTypeScope="" ma:versionID="da1439029361bc8cd7888cad5583e783">
+  <xsd:schema xmlns:xsd="http://www.w3.org/2001/XMLSchema" xmlns:xs="http://www.w3.org/2001/XMLSchema" xmlns:p="http://schemas.microsoft.com/office/2006/metadata/properties" xmlns:ns2="278d459e-5c08-4218-827a-24714685ac15" xmlns:ns3="59ce2dc8-f774-44d5-9ada-1e715f6406d7" targetNamespace="http://schemas.microsoft.com/office/2006/metadata/properties" ma:root="true" ma:fieldsID="b142fe49bc367d8445db2ccf40dc6487" ns2:_="" ns3:_="">
     <xsd:import namespace="278d459e-5c08-4218-827a-24714685ac15"/>
     <xsd:import namespace="59ce2dc8-f774-44d5-9ada-1e715f6406d7"/>
     <xsd:element name="properties">
@@ -2815,7 +3097,7 @@
         <xsd:restriction base="dms:Note"/>
       </xsd:simpleType>
     </xsd:element>
-    <xsd:element name="lcf76f155ced4ddcb4097134ff3c332f" ma:index="11" nillable="true" ma:taxonomy="true" ma:internalName="lcf76f155ced4ddcb4097134ff3c332f" ma:taxonomyFieldName="MediaServiceImageTags" ma:displayName="Etiquetas de imagen" ma:readOnly="false" ma:fieldId="{5cf76f15-5ced-4ddc-b409-7134ff3c332f}" ma:taxonomyMulti="true" ma:sspId="eb077af7-eccc-41ba-8726-6d08c81cb052" ma:termSetId="09814cd3-568e-fe90-9814-8d621ff8fb84" ma:anchorId="fba54fb3-c3e1-fe81-a776-ca4b69148c4d" ma:open="true" ma:isKeyword="false">
+    <xsd:element name="lcf76f155ced4ddcb4097134ff3c332f" ma:index="11" nillable="true" ma:taxonomy="true" ma:internalName="lcf76f155ced4ddcb4097134ff3c332f" ma:taxonomyFieldName="MediaServiceImageTags" ma:displayName="Image Tags" ma:readOnly="false" ma:fieldId="{5cf76f15-5ced-4ddc-b409-7134ff3c332f}" ma:taxonomyMulti="true" ma:sspId="eb077af7-eccc-41ba-8726-6d08c81cb052" ma:termSetId="09814cd3-568e-fe90-9814-8d621ff8fb84" ma:anchorId="fba54fb3-c3e1-fe81-a776-ca4b69148c4d" ma:open="true" ma:isKeyword="false">
       <xsd:complexType>
         <xsd:sequence>
           <xsd:element ref="pc:Terms" minOccurs="0" maxOccurs="1"/>
@@ -2869,7 +3151,7 @@
         </xsd:complexContent>
       </xsd:complexType>
     </xsd:element>
-    <xsd:element name="SharedWithUsers" ma:index="18" nillable="true" ma:displayName="Compartido con" ma:internalName="SharedWithUsers" ma:readOnly="true">
+    <xsd:element name="SharedWithUsers" ma:index="18" nillable="true" ma:displayName="Shared With" ma:internalName="SharedWithUsers" ma:readOnly="true">
       <xsd:complexType>
         <xsd:complexContent>
           <xsd:extension base="dms:UserMulti">
@@ -2888,7 +3170,7 @@
         </xsd:complexContent>
       </xsd:complexType>
     </xsd:element>
-    <xsd:element name="SharedWithDetails" ma:index="19" nillable="true" ma:displayName="Detalles de uso compartido" ma:internalName="SharedWithDetails" ma:readOnly="true">
+    <xsd:element name="SharedWithDetails" ma:index="19" nillable="true" ma:displayName="Shared With Details" ma:internalName="SharedWithDetails" ma:readOnly="true">
       <xsd:simpleType>
         <xsd:restriction base="dms:Note">
           <xsd:maxLength value="255"/>
@@ -2905,8 +3187,8 @@
         <xsd:element ref="dc:creator" minOccurs="0" maxOccurs="1"/>
         <xsd:element ref="dcterms:created" minOccurs="0" maxOccurs="1"/>
         <xsd:element ref="dc:identifier" minOccurs="0" maxOccurs="1"/>
-        <xsd:element name="contentType" minOccurs="0" maxOccurs="1" type="xsd:string" ma:index="0" ma:displayName="Tipo de contenido"/>
-        <xsd:element ref="dc:title" minOccurs="0" maxOccurs="1" ma:index="4" ma:displayName="Título"/>
+        <xsd:element name="contentType" minOccurs="0" maxOccurs="1" type="xsd:string" ma:index="0" ma:displayName="Content Type"/>
+        <xsd:element ref="dc:title" minOccurs="0" maxOccurs="1" ma:index="4" ma:displayName="Title"/>
         <xsd:element ref="dc:subject" minOccurs="0" maxOccurs="1"/>
         <xsd:element ref="dc:description" minOccurs="0" maxOccurs="1"/>
         <xsd:element name="keywords" minOccurs="0" maxOccurs="1" type="xsd:string"/>
@@ -2995,19 +3277,41 @@
 </ct:contentTypeSchema>
 </file>
 
-<file path=customXml/item2.xml><?xml version="1.0" encoding="utf-8"?>
-<?mso-contentType ?>
-<FormTemplates xmlns="http://schemas.microsoft.com/sharepoint/v3/contenttype/forms">
-  <Display>DocumentLibraryForm</Display>
-  <Edit>DocumentLibraryForm</Edit>
-  <New>DocumentLibraryForm</New>
-</FormTemplates>
+<file path=customXml/item3.xml><?xml version="1.0" encoding="utf-8"?>
+<b:Sources xmlns:b="http://schemas.openxmlformats.org/officeDocument/2006/bibliography" xmlns="http://schemas.openxmlformats.org/officeDocument/2006/bibliography" SelectedStyle="\APASixthEditionOfficeOnline.xsl" StyleName="APA" Version="6"/>
+</file>
+
+<file path=customXml/item4.xml><?xml version="1.0" encoding="utf-8"?>
+<p:properties xmlns:p="http://schemas.microsoft.com/office/2006/metadata/properties" xmlns:xsi="http://www.w3.org/2001/XMLSchema-instance" xmlns:pc="http://schemas.microsoft.com/office/infopath/2007/PartnerControls">
+  <documentManagement>
+    <TaxCatchAll xmlns="59ce2dc8-f774-44d5-9ada-1e715f6406d7" xsi:nil="true"/>
+    <lcf76f155ced4ddcb4097134ff3c332f xmlns="278d459e-5c08-4218-827a-24714685ac15">
+      <Terms xmlns="http://schemas.microsoft.com/office/infopath/2007/PartnerControls"/>
+    </lcf76f155ced4ddcb4097134ff3c332f>
+  </documentManagement>
+</p:properties>
 </file>
 
 <file path=customXml/itemProps1.xml><?xml version="1.0" encoding="utf-8"?>
-<ds:datastoreItem xmlns:ds="http://schemas.openxmlformats.org/officeDocument/2006/customXml" ds:itemID="{05058FE7-DD7E-49F9-9AA7-02C3D744BF7A}"/>
+<ds:datastoreItem xmlns:ds="http://schemas.openxmlformats.org/officeDocument/2006/customXml" ds:itemID="{ED88F691-4142-4DAF-A1B6-A3348163DF74}">
+  <ds:schemaRefs>
+    <ds:schemaRef ds:uri="http://schemas.microsoft.com/sharepoint/v3/contenttype/forms"/>
+  </ds:schemaRefs>
+</ds:datastoreItem>
 </file>
 
 <file path=customXml/itemProps2.xml><?xml version="1.0" encoding="utf-8"?>
-<ds:datastoreItem xmlns:ds="http://schemas.openxmlformats.org/officeDocument/2006/customXml" ds:itemID="{ED88F691-4142-4DAF-A1B6-A3348163DF74}"/>
+<ds:datastoreItem xmlns:ds="http://schemas.openxmlformats.org/officeDocument/2006/customXml" ds:itemID="{D7550F67-1388-4E27-9401-BF22A38E04EB}"/>
+</file>
+
+<file path=customXml/itemProps3.xml><?xml version="1.0" encoding="utf-8"?>
+<ds:datastoreItem xmlns:ds="http://schemas.openxmlformats.org/officeDocument/2006/customXml" ds:itemID="{004115DC-B836-40F0-9D00-E75BC0BB0CA4}">
+  <ds:schemaRefs>
+    <ds:schemaRef ds:uri="http://schemas.openxmlformats.org/officeDocument/2006/bibliography"/>
+  </ds:schemaRefs>
+</ds:datastoreItem>
+</file>
+
+<file path=customXml/itemProps4.xml><?xml version="1.0" encoding="utf-8"?>
+<ds:datastoreItem xmlns:ds="http://schemas.openxmlformats.org/officeDocument/2006/customXml" ds:itemID="{E9BA4EA2-715F-470A-82FC-AEDA3DF26E98}"/>
 </file>
</xml_diff>